<commit_message>
updated CV again due to starting final year
</commit_message>
<xml_diff>
--- a/Lyle_Desborough_CV.docx
+++ b/Lyle_Desborough_CV.docx
@@ -106,7 +106,7 @@
           <w:rFonts w:ascii="Open Sans" w:hAnsi="Open Sans" w:cs="Open Sans"/>
           <w:b/>
         </w:rPr>
-        <w:t>4 Folly Hill, Farnham, GU90AY</w:t>
+        <w:t>Canterbury, Kent</w:t>
       </w:r>
     </w:p>
     <w:p>
@@ -364,23 +364,39 @@
           <w:sz w:val="21"/>
           <w:szCs w:val="21"/>
         </w:rPr>
-        <w:t xml:space="preserve"> achieved an A in stat</w:t>
-      </w:r>
-      <w:r>
-        <w:rPr>
-          <w:rFonts w:ascii="Open Sans" w:hAnsi="Open Sans" w:cs="Open Sans"/>
-          <w:sz w:val="21"/>
-          <w:szCs w:val="21"/>
-        </w:rPr>
-        <w:t>istics</w:t>
-      </w:r>
-      <w:r>
-        <w:rPr>
-          <w:rFonts w:ascii="Open Sans" w:hAnsi="Open Sans" w:cs="Open Sans"/>
-          <w:sz w:val="21"/>
-          <w:szCs w:val="21"/>
-        </w:rPr>
-        <w:t xml:space="preserve"> at GCSE level, and 90% on a statistics presentation given during the first year of study at university</w:t>
+        <w:t xml:space="preserve"> </w:t>
+      </w:r>
+      <w:r>
+        <w:rPr>
+          <w:rFonts w:ascii="Open Sans" w:hAnsi="Open Sans" w:cs="Open Sans"/>
+          <w:sz w:val="21"/>
+          <w:szCs w:val="21"/>
+        </w:rPr>
+        <w:t>presented many statistical presentations both in the workplace and university</w:t>
+      </w:r>
+      <w:r>
+        <w:rPr>
+          <w:rFonts w:ascii="Open Sans" w:hAnsi="Open Sans" w:cs="Open Sans"/>
+          <w:sz w:val="21"/>
+          <w:szCs w:val="21"/>
+        </w:rPr>
+        <w:t xml:space="preserve">, </w:t>
+      </w:r>
+      <w:r>
+        <w:rPr>
+          <w:rFonts w:ascii="Open Sans" w:hAnsi="Open Sans" w:cs="Open Sans"/>
+          <w:sz w:val="21"/>
+          <w:szCs w:val="21"/>
+        </w:rPr>
+        <w:t>achieved</w:t>
+      </w:r>
+      <w:r>
+        <w:rPr>
+          <w:rFonts w:ascii="Open Sans" w:hAnsi="Open Sans" w:cs="Open Sans"/>
+          <w:sz w:val="21"/>
+          <w:szCs w:val="21"/>
+        </w:rPr>
+        <w:t xml:space="preserve"> 90% on a statistics presentation given during the first year of study at university</w:t>
       </w:r>
       <w:r>
         <w:rPr>
@@ -752,14 +768,25 @@
           <w:szCs w:val="21"/>
         </w:rPr>
       </w:pPr>
-      <w:r>
-        <w:rPr>
-          <w:rFonts w:ascii="Open Sans" w:hAnsi="Open Sans" w:cs="Open Sans"/>
-          <w:bCs/>
-          <w:sz w:val="21"/>
-          <w:szCs w:val="21"/>
-        </w:rPr>
-        <w:t>Lagrangian and Hamiltonian Dynamics</w:t>
+      <w:proofErr w:type="spellStart"/>
+      <w:r>
+        <w:rPr>
+          <w:rFonts w:ascii="Open Sans" w:hAnsi="Open Sans" w:cs="Open Sans"/>
+          <w:bCs/>
+          <w:sz w:val="21"/>
+          <w:szCs w:val="21"/>
+        </w:rPr>
+        <w:t>Lagrangian</w:t>
+      </w:r>
+      <w:proofErr w:type="spellEnd"/>
+      <w:r>
+        <w:rPr>
+          <w:rFonts w:ascii="Open Sans" w:hAnsi="Open Sans" w:cs="Open Sans"/>
+          <w:bCs/>
+          <w:sz w:val="21"/>
+          <w:szCs w:val="21"/>
+        </w:rPr>
+        <w:t xml:space="preserve"> and Hamiltonian Dynamics</w:t>
       </w:r>
     </w:p>
     <w:p>
@@ -1530,7 +1557,6 @@
           <w:szCs w:val="24"/>
           <w:u w:val="single"/>
         </w:rPr>
-        <w:lastRenderedPageBreak/>
         <w:t>Work Experience:</w:t>
       </w:r>
     </w:p>
@@ -1552,14 +1578,25 @@
           <w:szCs w:val="21"/>
         </w:rPr>
       </w:pPr>
-      <w:r>
-        <w:rPr>
-          <w:rFonts w:ascii="Open Sans" w:hAnsi="Open Sans" w:cs="Open Sans"/>
-          <w:b/>
-          <w:sz w:val="21"/>
-          <w:szCs w:val="21"/>
-        </w:rPr>
-        <w:t>Jarmany Ltd</w:t>
+      <w:proofErr w:type="spellStart"/>
+      <w:r>
+        <w:rPr>
+          <w:rFonts w:ascii="Open Sans" w:hAnsi="Open Sans" w:cs="Open Sans"/>
+          <w:b/>
+          <w:sz w:val="21"/>
+          <w:szCs w:val="21"/>
+        </w:rPr>
+        <w:t>Jarmany</w:t>
+      </w:r>
+      <w:proofErr w:type="spellEnd"/>
+      <w:r>
+        <w:rPr>
+          <w:rFonts w:ascii="Open Sans" w:hAnsi="Open Sans" w:cs="Open Sans"/>
+          <w:b/>
+          <w:sz w:val="21"/>
+          <w:szCs w:val="21"/>
+        </w:rPr>
+        <w:t xml:space="preserve"> Ltd</w:t>
       </w:r>
       <w:r>
         <w:rPr>
@@ -1652,52 +1689,15 @@
         <w:t>my placement</w:t>
       </w:r>
       <w:r>
-        <w:t xml:space="preserve"> year, I was</w:t>
-      </w:r>
-      <w:r>
-        <w:t xml:space="preserve"> responsible for managing the claims process for our partners in the United Kingdom and Ireland. This include</w:t>
-      </w:r>
-      <w:r>
-        <w:t>d</w:t>
-      </w:r>
-      <w:r>
-        <w:t xml:space="preserve"> creating and implementing promotional offers, reviewing and validating claims, and creating/presenting monthly reports on partner performance. I also work</w:t>
-      </w:r>
-      <w:r>
-        <w:t>ed</w:t>
-      </w:r>
-      <w:r>
-        <w:t xml:space="preserve"> closely with partners to ensure successful promotions and accurate record keeping. Additionally, I </w:t>
-      </w:r>
-      <w:r>
-        <w:t>was</w:t>
-      </w:r>
-      <w:r>
-        <w:t xml:space="preserve"> responsible for identifying and resolving discrepancies between partner claim quantities and internal sales reports. I ha</w:t>
-      </w:r>
-      <w:r>
-        <w:t>d also</w:t>
-      </w:r>
-      <w:r>
-        <w:t xml:space="preserve"> been placed on a 2-person team that ha</w:t>
-      </w:r>
-      <w:r>
-        <w:t>d</w:t>
-      </w:r>
-      <w:r>
-        <w:t xml:space="preserve"> been tasked with automating the validation aspect of the claims process. This involve</w:t>
-      </w:r>
-      <w:r>
-        <w:t>d</w:t>
-      </w:r>
-      <w:r>
-        <w:t xml:space="preserve"> the utilisation of various tools, including Excel, Power BI, </w:t>
-      </w:r>
-      <w:r>
-        <w:t>SQL,</w:t>
-      </w:r>
-      <w:r>
-        <w:t xml:space="preserve"> Python,</w:t>
+        <w:t xml:space="preserve"> year, I was responsible for managing the claims process for our partners in the United Kingdom and Ireland. This included creating and implementing promotional offers, </w:t>
+      </w:r>
+      <w:proofErr w:type="gramStart"/>
+      <w:r>
+        <w:t>reviewing</w:t>
+      </w:r>
+      <w:proofErr w:type="gramEnd"/>
+      <w:r>
+        <w:t xml:space="preserve"> and validating claims, and creating/presenting monthly reports on partner performance. I also worked closely with partners to ensure successful promotions and accurate record keeping. Additionally, I was responsible for identifying and resolving discrepancies between partner claim quantities and internal sales reports. I had also been placed on a 2-person team that had been tasked with automating the validation aspect of the claims process. This involved the utilisation of various tools, including Excel, Power BI, SQL, Python,</w:t>
       </w:r>
       <w:r>
         <w:t xml:space="preserve"> and Power Automate</w:t>
@@ -2317,7 +2317,23 @@
           <w:sz w:val="21"/>
           <w:szCs w:val="21"/>
         </w:rPr>
-        <w:t>industry decisions, including HBO Max’s CEOs, Facebook’s rebrand to Meta, the FTX scam, and Microsoft’s acquisition of Activision Blizzard.</w:t>
+        <w:t xml:space="preserve">industry decisions, including HBO Max’s </w:t>
+      </w:r>
+      <w:r>
+        <w:rPr>
+          <w:rFonts w:ascii="Open Sans" w:hAnsi="Open Sans" w:cs="Open Sans"/>
+          <w:sz w:val="21"/>
+          <w:szCs w:val="21"/>
+        </w:rPr>
+        <w:t xml:space="preserve">previous </w:t>
+      </w:r>
+      <w:r>
+        <w:rPr>
+          <w:rFonts w:ascii="Open Sans" w:hAnsi="Open Sans" w:cs="Open Sans"/>
+          <w:sz w:val="21"/>
+          <w:szCs w:val="21"/>
+        </w:rPr>
+        <w:t>CEOs, Facebook’s rebrand to Meta, the FTX scam, and Microsoft’s acquisition of Activision Blizzard.</w:t>
       </w:r>
     </w:p>
     <w:p>
@@ -2426,19 +2442,26 @@
           <w:sz w:val="21"/>
           <w:szCs w:val="21"/>
         </w:rPr>
-        <w:t>Beat the previous record for ‘Most Claims Processed’ in my year at Jarmany Ltd.</w:t>
-      </w:r>
-    </w:p>
-    <w:p>
-      <w:pPr>
-        <w:spacing w:after="0"/>
-        <w:rPr>
-          <w:rFonts w:ascii="Open Sans" w:hAnsi="Open Sans" w:cs="Open Sans"/>
-          <w:bCs/>
-          <w:sz w:val="21"/>
-          <w:szCs w:val="21"/>
-        </w:rPr>
-      </w:pPr>
+        <w:t xml:space="preserve">Beat the previous record for ‘Most Claims Processed’ in my year at </w:t>
+      </w:r>
+      <w:proofErr w:type="spellStart"/>
+      <w:r>
+        <w:rPr>
+          <w:rFonts w:ascii="Open Sans" w:hAnsi="Open Sans" w:cs="Open Sans"/>
+          <w:sz w:val="21"/>
+          <w:szCs w:val="21"/>
+        </w:rPr>
+        <w:t>Jarmany</w:t>
+      </w:r>
+      <w:proofErr w:type="spellEnd"/>
+      <w:r>
+        <w:rPr>
+          <w:rFonts w:ascii="Open Sans" w:hAnsi="Open Sans" w:cs="Open Sans"/>
+          <w:sz w:val="21"/>
+          <w:szCs w:val="21"/>
+        </w:rPr>
+        <w:t xml:space="preserve"> Ltd.</w:t>
+      </w:r>
     </w:p>
     <w:sectPr>
       <w:type w:val="continuous"/>

</xml_diff>

<commit_message>
Updated CV - Post Uni
</commit_message>
<xml_diff>
--- a/Lyle_Desborough_CV.docx
+++ b/Lyle_Desborough_CV.docx
@@ -1,6 +1,6 @@
 
 <file path=word/document.xml><?xml version="1.0" encoding="utf-8"?>
-<w:document xmlns:wpc="http://schemas.microsoft.com/office/word/2010/wordprocessingCanvas" xmlns:cx="http://schemas.microsoft.com/office/drawing/2014/chartex" xmlns:cx1="http://schemas.microsoft.com/office/drawing/2015/9/8/chartex" xmlns:cx2="http://schemas.microsoft.com/office/drawing/2015/10/21/chartex" xmlns:cx3="http://schemas.microsoft.com/office/drawing/2016/5/9/chartex" xmlns:cx4="http://schemas.microsoft.com/office/drawing/2016/5/10/chartex" xmlns:cx5="http://schemas.microsoft.com/office/drawing/2016/5/11/chartex" xmlns:cx6="http://schemas.microsoft.com/office/drawing/2016/5/12/chartex" xmlns:cx7="http://schemas.microsoft.com/office/drawing/2016/5/13/chartex" xmlns:cx8="http://schemas.microsoft.com/office/drawing/2016/5/14/chartex" xmlns:mc="http://schemas.openxmlformats.org/markup-compatibility/2006" xmlns:aink="http://schemas.microsoft.com/office/drawing/2016/ink" xmlns:am3d="http://schemas.microsoft.com/office/drawing/2017/model3d" xmlns:o="urn:schemas-microsoft-com:office:office" xmlns:oel="http://schemas.microsoft.com/office/2019/extlst" xmlns:r="http://schemas.openxmlformats.org/officeDocument/2006/relationships" xmlns:m="http://schemas.openxmlformats.org/officeDocument/2006/math" xmlns:v="urn:schemas-microsoft-com:vml" xmlns:wp14="http://schemas.microsoft.com/office/word/2010/wordprocessingDrawing" xmlns:wp="http://schemas.openxmlformats.org/drawingml/2006/wordprocessingDrawing" xmlns:w10="urn:schemas-microsoft-com:office:word" xmlns:w="http://schemas.openxmlformats.org/wordprocessingml/2006/main" xmlns:w14="http://schemas.microsoft.com/office/word/2010/wordml" xmlns:w15="http://schemas.microsoft.com/office/word/2012/wordml" xmlns:w16cex="http://schemas.microsoft.com/office/word/2018/wordml/cex" xmlns:w16cid="http://schemas.microsoft.com/office/word/2016/wordml/cid" xmlns:w16="http://schemas.microsoft.com/office/word/2018/wordml" xmlns:w16sdtdh="http://schemas.microsoft.com/office/word/2020/wordml/sdtdatahash" xmlns:w16se="http://schemas.microsoft.com/office/word/2015/wordml/symex" xmlns:wpg="http://schemas.microsoft.com/office/word/2010/wordprocessingGroup" xmlns:wpi="http://schemas.microsoft.com/office/word/2010/wordprocessingInk" xmlns:wne="http://schemas.microsoft.com/office/word/2006/wordml" xmlns:wps="http://schemas.microsoft.com/office/word/2010/wordprocessingShape" mc:Ignorable="w14 w15 w16se w16cid w16 w16cex w16sdtdh wp14">
+<w:document xmlns:wpc="http://schemas.microsoft.com/office/word/2010/wordprocessingCanvas" xmlns:cx="http://schemas.microsoft.com/office/drawing/2014/chartex" xmlns:cx1="http://schemas.microsoft.com/office/drawing/2015/9/8/chartex" xmlns:cx2="http://schemas.microsoft.com/office/drawing/2015/10/21/chartex" xmlns:cx3="http://schemas.microsoft.com/office/drawing/2016/5/9/chartex" xmlns:cx4="http://schemas.microsoft.com/office/drawing/2016/5/10/chartex" xmlns:cx5="http://schemas.microsoft.com/office/drawing/2016/5/11/chartex" xmlns:cx6="http://schemas.microsoft.com/office/drawing/2016/5/12/chartex" xmlns:cx7="http://schemas.microsoft.com/office/drawing/2016/5/13/chartex" xmlns:cx8="http://schemas.microsoft.com/office/drawing/2016/5/14/chartex" xmlns:mc="http://schemas.openxmlformats.org/markup-compatibility/2006" xmlns:aink="http://schemas.microsoft.com/office/drawing/2016/ink" xmlns:am3d="http://schemas.microsoft.com/office/drawing/2017/model3d" xmlns:o="urn:schemas-microsoft-com:office:office" xmlns:oel="http://schemas.microsoft.com/office/2019/extlst" xmlns:r="http://schemas.openxmlformats.org/officeDocument/2006/relationships" xmlns:m="http://schemas.openxmlformats.org/officeDocument/2006/math" xmlns:v="urn:schemas-microsoft-com:vml" xmlns:wp14="http://schemas.microsoft.com/office/word/2010/wordprocessingDrawing" xmlns:wp="http://schemas.openxmlformats.org/drawingml/2006/wordprocessingDrawing" xmlns:w10="urn:schemas-microsoft-com:office:word" xmlns:w="http://schemas.openxmlformats.org/wordprocessingml/2006/main" xmlns:w14="http://schemas.microsoft.com/office/word/2010/wordml" xmlns:w15="http://schemas.microsoft.com/office/word/2012/wordml" xmlns:w16cex="http://schemas.microsoft.com/office/word/2018/wordml/cex" xmlns:w16cid="http://schemas.microsoft.com/office/word/2016/wordml/cid" xmlns:w16="http://schemas.microsoft.com/office/word/2018/wordml" xmlns:w16du="http://schemas.microsoft.com/office/word/2023/wordml/word16du" xmlns:w16sdtdh="http://schemas.microsoft.com/office/word/2020/wordml/sdtdatahash" xmlns:w16se="http://schemas.microsoft.com/office/word/2015/wordml/symex" xmlns:wpg="http://schemas.microsoft.com/office/word/2010/wordprocessingGroup" xmlns:wpi="http://schemas.microsoft.com/office/word/2010/wordprocessingInk" xmlns:wne="http://schemas.microsoft.com/office/word/2006/wordml" xmlns:wps="http://schemas.microsoft.com/office/word/2010/wordprocessingShape" mc:Ignorable="w14 w15 w16se w16cid w16 w16cex w16sdtdh w16du wp14">
   <w:body>
     <w:p>
       <w:pPr>
@@ -106,7 +106,7 @@
           <w:rFonts w:ascii="Open Sans" w:hAnsi="Open Sans" w:cs="Open Sans"/>
           <w:b/>
         </w:rPr>
-        <w:t>Canterbury, Kent</w:t>
+        <w:t>Farnham, Surrey</w:t>
       </w:r>
     </w:p>
     <w:p>
@@ -204,17 +204,6 @@
     <w:p>
       <w:pPr>
         <w:spacing w:after="0"/>
-        <w:jc w:val="center"/>
-        <w:rPr>
-          <w:rFonts w:ascii="Open Sans" w:hAnsi="Open Sans" w:cs="Open Sans"/>
-          <w:b/>
-          <w:sz w:val="24"/>
-        </w:rPr>
-      </w:pPr>
-    </w:p>
-    <w:p>
-      <w:pPr>
-        <w:spacing w:after="0"/>
         <w:rPr>
           <w:rFonts w:ascii="Open Sans" w:hAnsi="Open Sans" w:cs="Open Sans"/>
           <w:sz w:val="24"/>
@@ -300,7 +289,23 @@
           <w:sz w:val="21"/>
           <w:szCs w:val="21"/>
         </w:rPr>
-        <w:t xml:space="preserve"> individual, currently studying BS</w:t>
+        <w:t xml:space="preserve"> individual, </w:t>
+      </w:r>
+      <w:r>
+        <w:rPr>
+          <w:rFonts w:ascii="Open Sans" w:hAnsi="Open Sans" w:cs="Open Sans"/>
+          <w:sz w:val="21"/>
+          <w:szCs w:val="21"/>
+        </w:rPr>
+        <w:t>having achieved a first-class</w:t>
+      </w:r>
+      <w:r>
+        <w:rPr>
+          <w:rFonts w:ascii="Open Sans" w:hAnsi="Open Sans" w:cs="Open Sans"/>
+          <w:sz w:val="21"/>
+          <w:szCs w:val="21"/>
+        </w:rPr>
+        <w:t xml:space="preserve"> BS</w:t>
       </w:r>
       <w:r>
         <w:rPr>
@@ -316,7 +321,23 @@
           <w:sz w:val="21"/>
           <w:szCs w:val="21"/>
         </w:rPr>
-        <w:t xml:space="preserve"> (Hons) Mathematics at the University of Kent. Keen interest in maths, technology, financial markets, and music</w:t>
+        <w:t xml:space="preserve"> (Hons) Mathematics </w:t>
+      </w:r>
+      <w:r>
+        <w:rPr>
+          <w:rFonts w:ascii="Open Sans" w:hAnsi="Open Sans" w:cs="Open Sans"/>
+          <w:sz w:val="21"/>
+          <w:szCs w:val="21"/>
+        </w:rPr>
+        <w:t xml:space="preserve">degree </w:t>
+      </w:r>
+      <w:r>
+        <w:rPr>
+          <w:rFonts w:ascii="Open Sans" w:hAnsi="Open Sans" w:cs="Open Sans"/>
+          <w:sz w:val="21"/>
+          <w:szCs w:val="21"/>
+        </w:rPr>
+        <w:t>at the University of Kent. Keen interest in maths, technology, financial markets, music</w:t>
       </w:r>
       <w:r>
         <w:rPr>
@@ -372,7 +393,23 @@
           <w:sz w:val="21"/>
           <w:szCs w:val="21"/>
         </w:rPr>
-        <w:t>presented many statistical presentations both in the workplace and university</w:t>
+        <w:t xml:space="preserve">presented many statistical presentations both in the workplace and </w:t>
+      </w:r>
+      <w:r>
+        <w:rPr>
+          <w:rFonts w:ascii="Open Sans" w:hAnsi="Open Sans" w:cs="Open Sans"/>
+          <w:sz w:val="21"/>
+          <w:szCs w:val="21"/>
+        </w:rPr>
+        <w:t xml:space="preserve">at </w:t>
+      </w:r>
+      <w:r>
+        <w:rPr>
+          <w:rFonts w:ascii="Open Sans" w:hAnsi="Open Sans" w:cs="Open Sans"/>
+          <w:sz w:val="21"/>
+          <w:szCs w:val="21"/>
+        </w:rPr>
+        <w:t>university</w:t>
       </w:r>
       <w:r>
         <w:rPr>
@@ -388,7 +425,15 @@
           <w:sz w:val="21"/>
           <w:szCs w:val="21"/>
         </w:rPr>
-        <w:t>achieved</w:t>
+        <w:t>achiev</w:t>
+      </w:r>
+      <w:r>
+        <w:rPr>
+          <w:rFonts w:ascii="Open Sans" w:hAnsi="Open Sans" w:cs="Open Sans"/>
+          <w:sz w:val="21"/>
+          <w:szCs w:val="21"/>
+        </w:rPr>
+        <w:t>ing</w:t>
       </w:r>
       <w:r>
         <w:rPr>
@@ -420,23 +465,23 @@
           <w:sz w:val="21"/>
           <w:szCs w:val="21"/>
         </w:rPr>
-        <w:t>I am k</w:t>
-      </w:r>
-      <w:r>
-        <w:rPr>
-          <w:rFonts w:ascii="Open Sans" w:hAnsi="Open Sans" w:cs="Open Sans"/>
-          <w:sz w:val="21"/>
-          <w:szCs w:val="21"/>
-        </w:rPr>
-        <w:t>een to explore new options to refine my skills in an applied setting and am pleased to be on my current career trajectory.</w:t>
-      </w:r>
-      <w:r>
-        <w:rPr>
-          <w:rFonts w:ascii="Open Sans" w:hAnsi="Open Sans" w:cs="Open Sans"/>
-          <w:sz w:val="21"/>
-          <w:szCs w:val="21"/>
-        </w:rPr>
-        <w:t xml:space="preserve"> </w:t>
+        <w:t>Eager</w:t>
+      </w:r>
+      <w:r>
+        <w:rPr>
+          <w:rFonts w:ascii="Open Sans" w:hAnsi="Open Sans" w:cs="Open Sans"/>
+          <w:sz w:val="21"/>
+          <w:szCs w:val="21"/>
+        </w:rPr>
+        <w:t xml:space="preserve"> to explore new options to refine my skills in an applied setting</w:t>
+      </w:r>
+      <w:r>
+        <w:rPr>
+          <w:rFonts w:ascii="Open Sans" w:hAnsi="Open Sans" w:cs="Open Sans"/>
+          <w:sz w:val="21"/>
+          <w:szCs w:val="21"/>
+        </w:rPr>
+        <w:t>.</w:t>
       </w:r>
     </w:p>
     <w:p>
@@ -589,16 +634,16 @@
           <w:sz w:val="21"/>
           <w:szCs w:val="21"/>
         </w:rPr>
-        <w:t xml:space="preserve">  </w:t>
-      </w:r>
-      <w:r>
-        <w:rPr>
-          <w:rFonts w:ascii="Open Sans" w:hAnsi="Open Sans" w:cs="Open Sans"/>
-          <w:b/>
-          <w:sz w:val="21"/>
-          <w:szCs w:val="21"/>
-        </w:rPr>
-        <w:t>Sept 2020 – Present</w:t>
+        <w:t xml:space="preserve">Sept 2020 – </w:t>
+      </w:r>
+      <w:r>
+        <w:rPr>
+          <w:rFonts w:ascii="Open Sans" w:hAnsi="Open Sans" w:cs="Open Sans"/>
+          <w:b/>
+          <w:sz w:val="21"/>
+          <w:szCs w:val="21"/>
+        </w:rPr>
+        <w:t>July 2024</w:t>
       </w:r>
       <w:r>
         <w:rPr>
@@ -656,17 +701,6 @@
           <w:bCs/>
           <w:sz w:val="21"/>
           <w:szCs w:val="21"/>
-        </w:rPr>
-      </w:pPr>
-    </w:p>
-    <w:p>
-      <w:pPr>
-        <w:spacing w:after="0"/>
-        <w:rPr>
-          <w:rFonts w:ascii="Open Sans" w:hAnsi="Open Sans" w:cs="Open Sans"/>
-          <w:bCs/>
-          <w:sz w:val="21"/>
-          <w:szCs w:val="21"/>
           <w:u w:val="single"/>
         </w:rPr>
       </w:pPr>
@@ -678,7 +712,7 @@
           <w:szCs w:val="21"/>
           <w:u w:val="single"/>
         </w:rPr>
-        <w:t>Stage 2 Modules:</w:t>
+        <w:t>Stage 3 Modules:</w:t>
       </w:r>
     </w:p>
     <w:p>
@@ -715,174 +749,147 @@
           <w:sz w:val="21"/>
           <w:szCs w:val="21"/>
         </w:rPr>
-        <w:t>Applied Statistical Modelling</w:t>
-      </w:r>
-    </w:p>
-    <w:p>
-      <w:pPr>
-        <w:spacing w:after="0"/>
-        <w:rPr>
-          <w:rFonts w:ascii="Open Sans" w:hAnsi="Open Sans" w:cs="Open Sans"/>
-          <w:bCs/>
-          <w:sz w:val="21"/>
-          <w:szCs w:val="21"/>
-        </w:rPr>
-      </w:pPr>
-      <w:r>
-        <w:rPr>
-          <w:rFonts w:ascii="Open Sans" w:hAnsi="Open Sans" w:cs="Open Sans"/>
-          <w:bCs/>
-          <w:sz w:val="21"/>
-          <w:szCs w:val="21"/>
-        </w:rPr>
-        <w:t xml:space="preserve">Curves and Surfaces </w:t>
-      </w:r>
-    </w:p>
-    <w:p>
-      <w:pPr>
-        <w:spacing w:after="0"/>
-        <w:rPr>
-          <w:rFonts w:ascii="Open Sans" w:hAnsi="Open Sans" w:cs="Open Sans"/>
-          <w:bCs/>
-          <w:sz w:val="21"/>
-          <w:szCs w:val="21"/>
-        </w:rPr>
-      </w:pPr>
-      <w:r>
-        <w:rPr>
-          <w:rFonts w:ascii="Open Sans" w:hAnsi="Open Sans" w:cs="Open Sans"/>
-          <w:bCs/>
-          <w:sz w:val="21"/>
-          <w:szCs w:val="21"/>
-        </w:rPr>
-        <w:t xml:space="preserve">Groups and Symmetries </w:t>
-      </w:r>
-    </w:p>
-    <w:p>
-      <w:pPr>
-        <w:spacing w:after="0"/>
-        <w:rPr>
-          <w:rFonts w:ascii="Open Sans" w:hAnsi="Open Sans" w:cs="Open Sans"/>
-          <w:bCs/>
-          <w:sz w:val="21"/>
-          <w:szCs w:val="21"/>
-        </w:rPr>
-      </w:pPr>
-      <w:r>
-        <w:rPr>
-          <w:rFonts w:ascii="Open Sans" w:hAnsi="Open Sans" w:cs="Open Sans"/>
-          <w:bCs/>
-          <w:sz w:val="21"/>
-          <w:szCs w:val="21"/>
-        </w:rPr>
-        <w:t>Lagrangian and Hamiltonian Dynamics</w:t>
-      </w:r>
-    </w:p>
-    <w:p>
-      <w:pPr>
-        <w:spacing w:after="0"/>
-        <w:rPr>
-          <w:rFonts w:ascii="Open Sans" w:hAnsi="Open Sans" w:cs="Open Sans"/>
-          <w:bCs/>
-          <w:sz w:val="21"/>
-          <w:szCs w:val="21"/>
-        </w:rPr>
-      </w:pPr>
-      <w:r>
-        <w:rPr>
-          <w:rFonts w:ascii="Open Sans" w:hAnsi="Open Sans" w:cs="Open Sans"/>
-          <w:bCs/>
-          <w:sz w:val="21"/>
-          <w:szCs w:val="21"/>
-        </w:rPr>
-        <w:t>Linear Partial Differential Equations</w:t>
-      </w:r>
-    </w:p>
-    <w:p>
-      <w:pPr>
-        <w:spacing w:after="0"/>
-        <w:rPr>
-          <w:rFonts w:ascii="Open Sans" w:hAnsi="Open Sans" w:cs="Open Sans"/>
-          <w:bCs/>
-          <w:sz w:val="21"/>
-          <w:szCs w:val="21"/>
-        </w:rPr>
-      </w:pPr>
-      <w:r>
-        <w:rPr>
-          <w:rFonts w:ascii="Open Sans" w:hAnsi="Open Sans" w:cs="Open Sans"/>
-          <w:bCs/>
-          <w:sz w:val="21"/>
-          <w:szCs w:val="21"/>
-        </w:rPr>
-        <w:t>Numerical Methods</w:t>
-      </w:r>
-    </w:p>
-    <w:p>
-      <w:pPr>
-        <w:spacing w:after="0"/>
-        <w:rPr>
-          <w:rFonts w:ascii="Open Sans" w:hAnsi="Open Sans" w:cs="Open Sans"/>
-          <w:bCs/>
-          <w:sz w:val="21"/>
-          <w:szCs w:val="21"/>
-        </w:rPr>
-      </w:pPr>
-      <w:r>
-        <w:rPr>
-          <w:rFonts w:ascii="Open Sans" w:hAnsi="Open Sans" w:cs="Open Sans"/>
-          <w:bCs/>
-          <w:sz w:val="21"/>
-          <w:szCs w:val="21"/>
-        </w:rPr>
-        <w:t xml:space="preserve">Real Analysis </w:t>
-      </w:r>
-      <w:r>
-        <w:rPr>
-          <w:rFonts w:ascii="Open Sans" w:hAnsi="Open Sans" w:cs="Open Sans"/>
-          <w:bCs/>
-          <w:sz w:val="21"/>
-          <w:szCs w:val="21"/>
-        </w:rPr>
-        <w:t>2</w:t>
-      </w:r>
-    </w:p>
-    <w:p>
-      <w:pPr>
-        <w:spacing w:after="0"/>
-        <w:rPr>
-          <w:rFonts w:ascii="Open Sans" w:hAnsi="Open Sans" w:cs="Open Sans"/>
-          <w:bCs/>
-          <w:sz w:val="21"/>
-          <w:szCs w:val="21"/>
-        </w:rPr>
-      </w:pPr>
-      <w:r>
-        <w:rPr>
-          <w:rFonts w:ascii="Open Sans" w:hAnsi="Open Sans" w:cs="Open Sans"/>
-          <w:bCs/>
-          <w:sz w:val="21"/>
-          <w:szCs w:val="21"/>
-        </w:rPr>
-        <w:t>Number Theor</w:t>
-      </w:r>
-      <w:r>
-        <w:rPr>
-          <w:rFonts w:ascii="Open Sans" w:hAnsi="Open Sans" w:cs="Open Sans"/>
-          <w:bCs/>
-          <w:sz w:val="21"/>
-          <w:szCs w:val="21"/>
-        </w:rPr>
-        <w:t>y</w:t>
-      </w:r>
-      <w:r>
-        <w:rPr>
-          <w:rFonts w:ascii="Open Sans" w:hAnsi="Open Sans" w:cs="Open Sans"/>
-          <w:bCs/>
-          <w:sz w:val="21"/>
-          <w:szCs w:val="21"/>
-        </w:rPr>
-        <w:t xml:space="preserve"> </w:t>
+        <w:t>Groups and Representations</w:t>
+      </w:r>
+    </w:p>
+    <w:p>
+      <w:pPr>
+        <w:spacing w:after="0"/>
+        <w:rPr>
+          <w:rFonts w:ascii="Open Sans" w:hAnsi="Open Sans" w:cs="Open Sans"/>
+          <w:bCs/>
+          <w:sz w:val="21"/>
+          <w:szCs w:val="21"/>
+        </w:rPr>
+      </w:pPr>
+      <w:r>
+        <w:rPr>
+          <w:rFonts w:ascii="Open Sans" w:hAnsi="Open Sans" w:cs="Open Sans"/>
+          <w:bCs/>
+          <w:sz w:val="21"/>
+          <w:szCs w:val="21"/>
+        </w:rPr>
+        <w:t>Graphs and Combinatorics</w:t>
+      </w:r>
+    </w:p>
+    <w:p>
+      <w:pPr>
+        <w:spacing w:after="0"/>
+        <w:rPr>
+          <w:rFonts w:ascii="Open Sans" w:hAnsi="Open Sans" w:cs="Open Sans"/>
+          <w:bCs/>
+          <w:sz w:val="21"/>
+          <w:szCs w:val="21"/>
+        </w:rPr>
+      </w:pPr>
+      <w:r>
+        <w:rPr>
+          <w:rFonts w:ascii="Open Sans" w:hAnsi="Open Sans" w:cs="Open Sans"/>
+          <w:bCs/>
+          <w:sz w:val="21"/>
+          <w:szCs w:val="21"/>
+        </w:rPr>
+        <w:t>Statistical Consultancy and Data Presentation</w:t>
+      </w:r>
+    </w:p>
+    <w:p>
+      <w:pPr>
+        <w:spacing w:after="0"/>
+        <w:rPr>
+          <w:rFonts w:ascii="Open Sans" w:hAnsi="Open Sans" w:cs="Open Sans"/>
+          <w:bCs/>
+          <w:sz w:val="21"/>
+          <w:szCs w:val="21"/>
+        </w:rPr>
+      </w:pPr>
+      <w:r>
+        <w:rPr>
+          <w:rFonts w:ascii="Open Sans" w:hAnsi="Open Sans" w:cs="Open Sans"/>
+          <w:bCs/>
+          <w:sz w:val="21"/>
+          <w:szCs w:val="21"/>
+        </w:rPr>
+        <w:t>Games and Strategy</w:t>
+      </w:r>
+    </w:p>
+    <w:p>
+      <w:pPr>
+        <w:spacing w:after="0"/>
+        <w:rPr>
+          <w:rFonts w:ascii="Open Sans" w:hAnsi="Open Sans" w:cs="Open Sans"/>
+          <w:bCs/>
+          <w:sz w:val="21"/>
+          <w:szCs w:val="21"/>
+        </w:rPr>
+      </w:pPr>
+      <w:r>
+        <w:rPr>
+          <w:rFonts w:ascii="Open Sans" w:hAnsi="Open Sans" w:cs="Open Sans"/>
+          <w:bCs/>
+          <w:sz w:val="21"/>
+          <w:szCs w:val="21"/>
+        </w:rPr>
+        <w:t>Statistical Learning for Data Scientists</w:t>
+      </w:r>
+    </w:p>
+    <w:p>
+      <w:pPr>
+        <w:spacing w:after="0"/>
+        <w:rPr>
+          <w:rFonts w:ascii="Open Sans" w:hAnsi="Open Sans" w:cs="Open Sans"/>
+          <w:bCs/>
+          <w:sz w:val="21"/>
+          <w:szCs w:val="21"/>
+        </w:rPr>
+      </w:pPr>
+      <w:r>
+        <w:rPr>
+          <w:rFonts w:ascii="Open Sans" w:hAnsi="Open Sans" w:cs="Open Sans"/>
+          <w:bCs/>
+          <w:sz w:val="21"/>
+          <w:szCs w:val="21"/>
+        </w:rPr>
+        <w:t>Mathematics in the World of Finance</w:t>
+      </w:r>
+    </w:p>
+    <w:p>
+      <w:pPr>
+        <w:spacing w:after="0"/>
+        <w:rPr>
+          <w:rFonts w:ascii="Open Sans" w:hAnsi="Open Sans" w:cs="Open Sans"/>
+          <w:bCs/>
+          <w:sz w:val="21"/>
+          <w:szCs w:val="21"/>
+        </w:rPr>
+      </w:pPr>
+      <w:r>
+        <w:rPr>
+          <w:rFonts w:ascii="Open Sans" w:hAnsi="Open Sans" w:cs="Open Sans"/>
+          <w:bCs/>
+          <w:sz w:val="21"/>
+          <w:szCs w:val="21"/>
+        </w:rPr>
+        <w:t>Stochastic Processes</w:t>
+      </w:r>
+    </w:p>
+    <w:p>
+      <w:pPr>
+        <w:spacing w:after="0"/>
+        <w:rPr>
+          <w:rFonts w:ascii="Open Sans" w:hAnsi="Open Sans" w:cs="Open Sans"/>
+          <w:bCs/>
+          <w:sz w:val="21"/>
+          <w:szCs w:val="21"/>
+        </w:rPr>
+      </w:pPr>
+      <w:r>
+        <w:rPr>
+          <w:rFonts w:ascii="Open Sans" w:hAnsi="Open Sans" w:cs="Open Sans"/>
+          <w:bCs/>
+          <w:sz w:val="21"/>
+          <w:szCs w:val="21"/>
+        </w:rPr>
+        <w:t>Projects in Mathematics</w:t>
       </w:r>
     </w:p>
     <w:p>
@@ -933,7 +940,7 @@
           <w:szCs w:val="21"/>
           <w:u w:val="single"/>
         </w:rPr>
-        <w:t>Stage 1 Modules:</w:t>
+        <w:t>Stage 2 Modules:</w:t>
       </w:r>
     </w:p>
     <w:p>
@@ -964,141 +971,202 @@
           <w:szCs w:val="21"/>
         </w:rPr>
       </w:pPr>
-      <w:r>
-        <w:rPr>
-          <w:rFonts w:ascii="Open Sans" w:hAnsi="Open Sans" w:cs="Open Sans"/>
-          <w:bCs/>
-          <w:sz w:val="21"/>
-          <w:szCs w:val="21"/>
-        </w:rPr>
-        <w:t>Statistics</w:t>
-      </w:r>
-    </w:p>
-    <w:p>
-      <w:pPr>
-        <w:spacing w:after="0"/>
-        <w:rPr>
-          <w:rFonts w:ascii="Open Sans" w:hAnsi="Open Sans" w:cs="Open Sans"/>
-          <w:bCs/>
-          <w:sz w:val="21"/>
-          <w:szCs w:val="21"/>
-        </w:rPr>
-      </w:pPr>
-      <w:r>
-        <w:rPr>
-          <w:rFonts w:ascii="Open Sans" w:hAnsi="Open Sans" w:cs="Open Sans"/>
-          <w:bCs/>
-          <w:sz w:val="21"/>
-          <w:szCs w:val="21"/>
-        </w:rPr>
-        <w:t>Algebraic Methods</w:t>
-      </w:r>
-    </w:p>
-    <w:p>
-      <w:pPr>
-        <w:spacing w:after="0"/>
-        <w:rPr>
-          <w:rFonts w:ascii="Open Sans" w:hAnsi="Open Sans" w:cs="Open Sans"/>
-          <w:bCs/>
-          <w:sz w:val="21"/>
-          <w:szCs w:val="21"/>
-        </w:rPr>
-      </w:pPr>
-      <w:r>
-        <w:rPr>
-          <w:rFonts w:ascii="Open Sans" w:hAnsi="Open Sans" w:cs="Open Sans"/>
-          <w:bCs/>
-          <w:sz w:val="21"/>
-          <w:szCs w:val="21"/>
-        </w:rPr>
-        <w:t>Applications of Mathematics</w:t>
-      </w:r>
-    </w:p>
-    <w:p>
-      <w:pPr>
-        <w:spacing w:after="0"/>
-        <w:rPr>
-          <w:rFonts w:ascii="Open Sans" w:hAnsi="Open Sans" w:cs="Open Sans"/>
-          <w:bCs/>
-          <w:sz w:val="21"/>
-          <w:szCs w:val="21"/>
-        </w:rPr>
-      </w:pPr>
-      <w:r>
-        <w:rPr>
-          <w:rFonts w:ascii="Open Sans" w:hAnsi="Open Sans" w:cs="Open Sans"/>
-          <w:bCs/>
-          <w:sz w:val="21"/>
-          <w:szCs w:val="21"/>
-        </w:rPr>
-        <w:t>Linear Algebra</w:t>
-      </w:r>
-    </w:p>
-    <w:p>
-      <w:pPr>
-        <w:spacing w:after="0"/>
-        <w:rPr>
-          <w:rFonts w:ascii="Open Sans" w:hAnsi="Open Sans" w:cs="Open Sans"/>
-          <w:bCs/>
-          <w:sz w:val="21"/>
-          <w:szCs w:val="21"/>
-        </w:rPr>
-      </w:pPr>
-      <w:r>
-        <w:rPr>
-          <w:rFonts w:ascii="Open Sans" w:hAnsi="Open Sans" w:cs="Open Sans"/>
-          <w:bCs/>
-          <w:sz w:val="21"/>
-          <w:szCs w:val="21"/>
-        </w:rPr>
-        <w:t>Mathematical Methods 1&amp;2</w:t>
-      </w:r>
-    </w:p>
-    <w:p>
-      <w:pPr>
-        <w:spacing w:after="0"/>
-        <w:rPr>
-          <w:rFonts w:ascii="Open Sans" w:hAnsi="Open Sans" w:cs="Open Sans"/>
-          <w:bCs/>
-          <w:sz w:val="21"/>
-          <w:szCs w:val="21"/>
-        </w:rPr>
-      </w:pPr>
-      <w:r>
-        <w:rPr>
-          <w:rFonts w:ascii="Open Sans" w:hAnsi="Open Sans" w:cs="Open Sans"/>
-          <w:bCs/>
-          <w:sz w:val="21"/>
-          <w:szCs w:val="21"/>
-        </w:rPr>
-        <w:t>Probability</w:t>
-      </w:r>
-    </w:p>
-    <w:p>
-      <w:pPr>
-        <w:spacing w:after="0"/>
-        <w:rPr>
-          <w:rFonts w:ascii="Open Sans" w:hAnsi="Open Sans" w:cs="Open Sans"/>
-          <w:bCs/>
-          <w:sz w:val="21"/>
-          <w:szCs w:val="21"/>
-        </w:rPr>
-      </w:pPr>
-      <w:r>
-        <w:rPr>
-          <w:rFonts w:ascii="Open Sans" w:hAnsi="Open Sans" w:cs="Open Sans"/>
-          <w:bCs/>
-          <w:sz w:val="21"/>
-          <w:szCs w:val="21"/>
-        </w:rPr>
-        <w:t>Real Analysis 1</w:t>
-      </w:r>
-    </w:p>
-    <w:p>
-      <w:pPr>
-        <w:spacing w:after="0"/>
-        <w:rPr>
-          <w:rFonts w:ascii="Open Sans" w:hAnsi="Open Sans" w:cs="Open Sans"/>
+      <w:bookmarkStart w:id="0" w:name="_Hlk170386772"/>
+      <w:r>
+        <w:rPr>
+          <w:rFonts w:ascii="Open Sans" w:hAnsi="Open Sans" w:cs="Open Sans"/>
+          <w:bCs/>
+          <w:sz w:val="21"/>
+          <w:szCs w:val="21"/>
+        </w:rPr>
+        <w:t>Applied Statistical Modelling</w:t>
+      </w:r>
+    </w:p>
+    <w:p>
+      <w:pPr>
+        <w:spacing w:after="0"/>
+        <w:rPr>
+          <w:rFonts w:ascii="Open Sans" w:hAnsi="Open Sans" w:cs="Open Sans"/>
+          <w:bCs/>
+          <w:sz w:val="21"/>
+          <w:szCs w:val="21"/>
+        </w:rPr>
+      </w:pPr>
+      <w:r>
+        <w:rPr>
+          <w:rFonts w:ascii="Open Sans" w:hAnsi="Open Sans" w:cs="Open Sans"/>
+          <w:bCs/>
+          <w:sz w:val="21"/>
+          <w:szCs w:val="21"/>
+        </w:rPr>
+        <w:t xml:space="preserve">Curves and Surfaces </w:t>
+      </w:r>
+    </w:p>
+    <w:p>
+      <w:pPr>
+        <w:spacing w:after="0"/>
+        <w:rPr>
+          <w:rFonts w:ascii="Open Sans" w:hAnsi="Open Sans" w:cs="Open Sans"/>
+          <w:bCs/>
+          <w:sz w:val="21"/>
+          <w:szCs w:val="21"/>
+        </w:rPr>
+      </w:pPr>
+      <w:r>
+        <w:rPr>
+          <w:rFonts w:ascii="Open Sans" w:hAnsi="Open Sans" w:cs="Open Sans"/>
+          <w:bCs/>
+          <w:sz w:val="21"/>
+          <w:szCs w:val="21"/>
+        </w:rPr>
+        <w:t xml:space="preserve">Groups and Symmetries </w:t>
+      </w:r>
+    </w:p>
+    <w:p>
+      <w:pPr>
+        <w:spacing w:after="0"/>
+        <w:rPr>
+          <w:rFonts w:ascii="Open Sans" w:hAnsi="Open Sans" w:cs="Open Sans"/>
+          <w:bCs/>
+          <w:sz w:val="21"/>
+          <w:szCs w:val="21"/>
+        </w:rPr>
+      </w:pPr>
+      <w:proofErr w:type="spellStart"/>
+      <w:r>
+        <w:rPr>
+          <w:rFonts w:ascii="Open Sans" w:hAnsi="Open Sans" w:cs="Open Sans"/>
+          <w:bCs/>
+          <w:sz w:val="21"/>
+          <w:szCs w:val="21"/>
+        </w:rPr>
+        <w:t>Lagrangian</w:t>
+      </w:r>
+      <w:proofErr w:type="spellEnd"/>
+      <w:r>
+        <w:rPr>
+          <w:rFonts w:ascii="Open Sans" w:hAnsi="Open Sans" w:cs="Open Sans"/>
+          <w:bCs/>
+          <w:sz w:val="21"/>
+          <w:szCs w:val="21"/>
+        </w:rPr>
+        <w:t xml:space="preserve"> and Hamiltonian Dynamics</w:t>
+      </w:r>
+    </w:p>
+    <w:p>
+      <w:pPr>
+        <w:spacing w:after="0"/>
+        <w:rPr>
+          <w:rFonts w:ascii="Open Sans" w:hAnsi="Open Sans" w:cs="Open Sans"/>
+          <w:bCs/>
+          <w:sz w:val="21"/>
+          <w:szCs w:val="21"/>
+        </w:rPr>
+      </w:pPr>
+      <w:r>
+        <w:rPr>
+          <w:rFonts w:ascii="Open Sans" w:hAnsi="Open Sans" w:cs="Open Sans"/>
+          <w:bCs/>
+          <w:sz w:val="21"/>
+          <w:szCs w:val="21"/>
+        </w:rPr>
+        <w:t>Linear Partial Differential Equations</w:t>
+      </w:r>
+    </w:p>
+    <w:p>
+      <w:pPr>
+        <w:spacing w:after="0"/>
+        <w:rPr>
+          <w:rFonts w:ascii="Open Sans" w:hAnsi="Open Sans" w:cs="Open Sans"/>
+          <w:bCs/>
+          <w:sz w:val="21"/>
+          <w:szCs w:val="21"/>
+        </w:rPr>
+      </w:pPr>
+      <w:r>
+        <w:rPr>
+          <w:rFonts w:ascii="Open Sans" w:hAnsi="Open Sans" w:cs="Open Sans"/>
+          <w:bCs/>
+          <w:sz w:val="21"/>
+          <w:szCs w:val="21"/>
+        </w:rPr>
+        <w:t>Numerical Methods</w:t>
+      </w:r>
+    </w:p>
+    <w:p>
+      <w:pPr>
+        <w:spacing w:after="0"/>
+        <w:rPr>
+          <w:rFonts w:ascii="Open Sans" w:hAnsi="Open Sans" w:cs="Open Sans"/>
+          <w:bCs/>
+          <w:sz w:val="21"/>
+          <w:szCs w:val="21"/>
+        </w:rPr>
+      </w:pPr>
+      <w:r>
+        <w:rPr>
+          <w:rFonts w:ascii="Open Sans" w:hAnsi="Open Sans" w:cs="Open Sans"/>
+          <w:bCs/>
+          <w:sz w:val="21"/>
+          <w:szCs w:val="21"/>
+        </w:rPr>
+        <w:t xml:space="preserve">Real Analysis </w:t>
+      </w:r>
+      <w:r>
+        <w:rPr>
+          <w:rFonts w:ascii="Open Sans" w:hAnsi="Open Sans" w:cs="Open Sans"/>
+          <w:bCs/>
+          <w:sz w:val="21"/>
+          <w:szCs w:val="21"/>
+        </w:rPr>
+        <w:t>2</w:t>
+      </w:r>
+    </w:p>
+    <w:p>
+      <w:pPr>
+        <w:spacing w:after="0"/>
+        <w:rPr>
+          <w:rFonts w:ascii="Open Sans" w:hAnsi="Open Sans" w:cs="Open Sans"/>
+          <w:bCs/>
+          <w:sz w:val="21"/>
+          <w:szCs w:val="21"/>
+        </w:rPr>
+      </w:pPr>
+      <w:r>
+        <w:rPr>
+          <w:rFonts w:ascii="Open Sans" w:hAnsi="Open Sans" w:cs="Open Sans"/>
+          <w:bCs/>
+          <w:sz w:val="21"/>
+          <w:szCs w:val="21"/>
+        </w:rPr>
+        <w:t>Number Theor</w:t>
+      </w:r>
+      <w:r>
+        <w:rPr>
+          <w:rFonts w:ascii="Open Sans" w:hAnsi="Open Sans" w:cs="Open Sans"/>
+          <w:bCs/>
+          <w:sz w:val="21"/>
+          <w:szCs w:val="21"/>
+        </w:rPr>
+        <w:t>y</w:t>
+      </w:r>
+      <w:r>
+        <w:rPr>
+          <w:rFonts w:ascii="Open Sans" w:hAnsi="Open Sans" w:cs="Open Sans"/>
+          <w:bCs/>
+          <w:sz w:val="21"/>
+          <w:szCs w:val="21"/>
+        </w:rPr>
+        <w:t xml:space="preserve"> </w:t>
+      </w:r>
+    </w:p>
+    <w:bookmarkEnd w:id="0"/>
+    <w:p>
+      <w:pPr>
+        <w:spacing w:after="0"/>
+        <w:rPr>
+          <w:rFonts w:ascii="Open Sans" w:hAnsi="Open Sans" w:cs="Open Sans"/>
+          <w:bCs/>
           <w:sz w:val="21"/>
           <w:szCs w:val="21"/>
         </w:rPr>
@@ -1116,121 +1184,18 @@
         <w:spacing w:after="0"/>
         <w:rPr>
           <w:rFonts w:ascii="Open Sans" w:hAnsi="Open Sans" w:cs="Open Sans"/>
-          <w:sz w:val="21"/>
-          <w:szCs w:val="21"/>
-        </w:rPr>
-      </w:pPr>
-    </w:p>
-    <w:p>
-      <w:pPr>
-        <w:spacing w:after="0"/>
-        <w:rPr>
-          <w:rFonts w:ascii="Open Sans" w:hAnsi="Open Sans" w:cs="Open Sans"/>
-          <w:sz w:val="21"/>
-          <w:szCs w:val="21"/>
-        </w:rPr>
-      </w:pPr>
-      <w:r>
-        <w:rPr>
-          <w:rFonts w:ascii="Open Sans" w:hAnsi="Open Sans" w:cs="Open Sans"/>
-          <w:b/>
-          <w:sz w:val="21"/>
-          <w:szCs w:val="21"/>
-        </w:rPr>
-        <w:t>Farnborough</w:t>
-      </w:r>
-      <w:r>
-        <w:rPr>
-          <w:rFonts w:ascii="Open Sans" w:hAnsi="Open Sans" w:cs="Open Sans"/>
-          <w:b/>
-          <w:sz w:val="21"/>
-          <w:szCs w:val="21"/>
-        </w:rPr>
-        <w:t xml:space="preserve"> Sixth Form College</w:t>
-      </w:r>
-      <w:r>
-        <w:rPr>
-          <w:rFonts w:ascii="Open Sans" w:hAnsi="Open Sans" w:cs="Open Sans"/>
-          <w:b/>
-          <w:sz w:val="21"/>
-          <w:szCs w:val="21"/>
-        </w:rPr>
-        <w:tab/>
-      </w:r>
-      <w:r>
-        <w:rPr>
-          <w:rFonts w:ascii="Open Sans" w:hAnsi="Open Sans" w:cs="Open Sans"/>
-          <w:b/>
-          <w:sz w:val="21"/>
-          <w:szCs w:val="21"/>
-        </w:rPr>
-        <w:tab/>
-      </w:r>
-      <w:r>
-        <w:rPr>
-          <w:rFonts w:ascii="Open Sans" w:hAnsi="Open Sans" w:cs="Open Sans"/>
-          <w:b/>
-          <w:sz w:val="21"/>
-          <w:szCs w:val="21"/>
-        </w:rPr>
-        <w:tab/>
-      </w:r>
-      <w:r>
-        <w:rPr>
-          <w:rFonts w:ascii="Open Sans" w:hAnsi="Open Sans" w:cs="Open Sans"/>
-          <w:b/>
-          <w:sz w:val="21"/>
-          <w:szCs w:val="21"/>
-        </w:rPr>
-        <w:tab/>
-      </w:r>
-      <w:r>
-        <w:rPr>
-          <w:rFonts w:ascii="Open Sans" w:hAnsi="Open Sans" w:cs="Open Sans"/>
-          <w:b/>
-          <w:sz w:val="21"/>
-          <w:szCs w:val="21"/>
-        </w:rPr>
-        <w:tab/>
-        <w:t xml:space="preserve">     </w:t>
-      </w:r>
-      <w:r>
-        <w:rPr>
-          <w:rFonts w:ascii="Open Sans" w:hAnsi="Open Sans" w:cs="Open Sans"/>
-          <w:b/>
-          <w:sz w:val="21"/>
-          <w:szCs w:val="21"/>
-        </w:rPr>
-        <w:t xml:space="preserve">  </w:t>
-      </w:r>
-      <w:r>
-        <w:rPr>
-          <w:rFonts w:ascii="Open Sans" w:hAnsi="Open Sans" w:cs="Open Sans"/>
-          <w:b/>
-          <w:bCs/>
-          <w:sz w:val="21"/>
-          <w:szCs w:val="21"/>
-        </w:rPr>
-        <w:t>Sept 2018 – July 2020</w:t>
-      </w:r>
-    </w:p>
-    <w:p>
-      <w:pPr>
-        <w:spacing w:after="0"/>
-        <w:ind w:left="1440" w:hanging="1440"/>
-        <w:rPr>
-          <w:rFonts w:ascii="Open Sans" w:hAnsi="Open Sans" w:cs="Open Sans"/>
-          <w:sz w:val="21"/>
-          <w:szCs w:val="21"/>
-        </w:rPr>
-      </w:pPr>
-    </w:p>
-    <w:p>
-      <w:pPr>
-        <w:spacing w:after="0"/>
-        <w:ind w:left="1440" w:hanging="1440"/>
-        <w:rPr>
-          <w:rFonts w:ascii="Open Sans" w:hAnsi="Open Sans" w:cs="Open Sans"/>
+          <w:bCs/>
+          <w:sz w:val="21"/>
+          <w:szCs w:val="21"/>
+        </w:rPr>
+      </w:pPr>
+    </w:p>
+    <w:p>
+      <w:pPr>
+        <w:spacing w:after="0"/>
+        <w:rPr>
+          <w:rFonts w:ascii="Open Sans" w:hAnsi="Open Sans" w:cs="Open Sans"/>
+          <w:bCs/>
           <w:sz w:val="21"/>
           <w:szCs w:val="21"/>
           <w:u w:val="single"/>
@@ -1239,19 +1204,20 @@
       <w:r>
         <w:rPr>
           <w:rFonts w:ascii="Open Sans" w:hAnsi="Open Sans" w:cs="Open Sans"/>
+          <w:bCs/>
           <w:sz w:val="21"/>
           <w:szCs w:val="21"/>
           <w:u w:val="single"/>
         </w:rPr>
-        <w:t>A Levels:</w:t>
-      </w:r>
-    </w:p>
-    <w:p>
-      <w:pPr>
-        <w:spacing w:after="0"/>
-        <w:ind w:left="1440" w:hanging="1440"/>
-        <w:rPr>
-          <w:rFonts w:ascii="Open Sans" w:hAnsi="Open Sans" w:cs="Open Sans"/>
+        <w:t>Stage 1 Modules:</w:t>
+      </w:r>
+    </w:p>
+    <w:p>
+      <w:pPr>
+        <w:spacing w:after="0"/>
+        <w:rPr>
+          <w:rFonts w:ascii="Open Sans" w:hAnsi="Open Sans" w:cs="Open Sans"/>
+          <w:bCs/>
           <w:sz w:val="21"/>
           <w:szCs w:val="21"/>
         </w:rPr>
@@ -1267,89 +1233,148 @@
     <w:p>
       <w:pPr>
         <w:spacing w:after="0"/>
-        <w:ind w:left="1440" w:hanging="1440"/>
-        <w:rPr>
-          <w:rFonts w:ascii="Open Sans" w:hAnsi="Open Sans" w:cs="Open Sans"/>
-          <w:sz w:val="21"/>
-          <w:szCs w:val="21"/>
-        </w:rPr>
-      </w:pPr>
-      <w:r>
-        <w:rPr>
-          <w:rFonts w:ascii="Open Sans" w:hAnsi="Open Sans" w:cs="Open Sans"/>
-          <w:sz w:val="21"/>
-          <w:szCs w:val="21"/>
-        </w:rPr>
-        <w:t>Mathematics</w:t>
-      </w:r>
-      <w:r>
-        <w:rPr>
-          <w:rFonts w:ascii="Open Sans" w:hAnsi="Open Sans" w:cs="Open Sans"/>
-          <w:sz w:val="21"/>
-          <w:szCs w:val="21"/>
-        </w:rPr>
-        <w:t xml:space="preserve"> </w:t>
-      </w:r>
-    </w:p>
-    <w:p>
-      <w:pPr>
-        <w:spacing w:after="0"/>
-        <w:ind w:left="1440" w:hanging="1440"/>
-        <w:rPr>
-          <w:rFonts w:ascii="Open Sans" w:hAnsi="Open Sans" w:cs="Open Sans"/>
-          <w:sz w:val="21"/>
-          <w:szCs w:val="21"/>
-        </w:rPr>
-      </w:pPr>
-      <w:r>
-        <w:rPr>
-          <w:rFonts w:ascii="Open Sans" w:hAnsi="Open Sans" w:cs="Open Sans"/>
-          <w:sz w:val="21"/>
-          <w:szCs w:val="21"/>
-        </w:rPr>
-        <w:t>Computer Science</w:t>
-      </w:r>
-      <w:r>
-        <w:rPr>
-          <w:rFonts w:ascii="Open Sans" w:hAnsi="Open Sans" w:cs="Open Sans"/>
-          <w:sz w:val="21"/>
-          <w:szCs w:val="21"/>
-        </w:rPr>
-        <w:t xml:space="preserve"> </w:t>
-      </w:r>
-    </w:p>
-    <w:p>
-      <w:pPr>
-        <w:spacing w:after="0"/>
-        <w:rPr>
-          <w:rFonts w:ascii="Open Sans" w:hAnsi="Open Sans" w:cs="Open Sans"/>
-          <w:sz w:val="21"/>
-          <w:szCs w:val="21"/>
-        </w:rPr>
-      </w:pPr>
-      <w:r>
-        <w:rPr>
-          <w:rFonts w:ascii="Open Sans" w:hAnsi="Open Sans" w:cs="Open Sans"/>
-          <w:sz w:val="21"/>
-          <w:szCs w:val="21"/>
-        </w:rPr>
-        <w:t xml:space="preserve"> </w:t>
-      </w:r>
-      <w:r>
-        <w:rPr>
-          <w:rFonts w:ascii="Open Sans" w:hAnsi="Open Sans" w:cs="Open Sans"/>
-          <w:sz w:val="21"/>
-          <w:szCs w:val="21"/>
-        </w:rPr>
-        <w:t>Accounting</w:t>
-      </w:r>
-    </w:p>
-    <w:p>
-      <w:pPr>
-        <w:spacing w:after="0"/>
-        <w:rPr>
-          <w:rFonts w:ascii="Open Sans" w:hAnsi="Open Sans" w:cs="Open Sans"/>
-          <w:b/>
+        <w:rPr>
+          <w:rFonts w:ascii="Open Sans" w:hAnsi="Open Sans" w:cs="Open Sans"/>
+          <w:bCs/>
+          <w:sz w:val="21"/>
+          <w:szCs w:val="21"/>
+        </w:rPr>
+      </w:pPr>
+      <w:r>
+        <w:rPr>
+          <w:rFonts w:ascii="Open Sans" w:hAnsi="Open Sans" w:cs="Open Sans"/>
+          <w:bCs/>
+          <w:sz w:val="21"/>
+          <w:szCs w:val="21"/>
+        </w:rPr>
+        <w:t>Statistics</w:t>
+      </w:r>
+    </w:p>
+    <w:p>
+      <w:pPr>
+        <w:spacing w:after="0"/>
+        <w:rPr>
+          <w:rFonts w:ascii="Open Sans" w:hAnsi="Open Sans" w:cs="Open Sans"/>
+          <w:bCs/>
+          <w:sz w:val="21"/>
+          <w:szCs w:val="21"/>
+        </w:rPr>
+      </w:pPr>
+      <w:r>
+        <w:rPr>
+          <w:rFonts w:ascii="Open Sans" w:hAnsi="Open Sans" w:cs="Open Sans"/>
+          <w:bCs/>
+          <w:sz w:val="21"/>
+          <w:szCs w:val="21"/>
+        </w:rPr>
+        <w:t>Algebraic Methods</w:t>
+      </w:r>
+    </w:p>
+    <w:p>
+      <w:pPr>
+        <w:spacing w:after="0"/>
+        <w:rPr>
+          <w:rFonts w:ascii="Open Sans" w:hAnsi="Open Sans" w:cs="Open Sans"/>
+          <w:bCs/>
+          <w:sz w:val="21"/>
+          <w:szCs w:val="21"/>
+        </w:rPr>
+      </w:pPr>
+      <w:r>
+        <w:rPr>
+          <w:rFonts w:ascii="Open Sans" w:hAnsi="Open Sans" w:cs="Open Sans"/>
+          <w:bCs/>
+          <w:sz w:val="21"/>
+          <w:szCs w:val="21"/>
+        </w:rPr>
+        <w:t>Applications of Mathematics</w:t>
+      </w:r>
+    </w:p>
+    <w:p>
+      <w:pPr>
+        <w:spacing w:after="0"/>
+        <w:rPr>
+          <w:rFonts w:ascii="Open Sans" w:hAnsi="Open Sans" w:cs="Open Sans"/>
+          <w:bCs/>
+          <w:sz w:val="21"/>
+          <w:szCs w:val="21"/>
+        </w:rPr>
+      </w:pPr>
+      <w:r>
+        <w:rPr>
+          <w:rFonts w:ascii="Open Sans" w:hAnsi="Open Sans" w:cs="Open Sans"/>
+          <w:bCs/>
+          <w:sz w:val="21"/>
+          <w:szCs w:val="21"/>
+        </w:rPr>
+        <w:t>Linear Algebra</w:t>
+      </w:r>
+    </w:p>
+    <w:p>
+      <w:pPr>
+        <w:spacing w:after="0"/>
+        <w:rPr>
+          <w:rFonts w:ascii="Open Sans" w:hAnsi="Open Sans" w:cs="Open Sans"/>
+          <w:bCs/>
+          <w:sz w:val="21"/>
+          <w:szCs w:val="21"/>
+        </w:rPr>
+      </w:pPr>
+      <w:r>
+        <w:rPr>
+          <w:rFonts w:ascii="Open Sans" w:hAnsi="Open Sans" w:cs="Open Sans"/>
+          <w:bCs/>
+          <w:sz w:val="21"/>
+          <w:szCs w:val="21"/>
+        </w:rPr>
+        <w:t>Mathematical Methods 1&amp;2</w:t>
+      </w:r>
+    </w:p>
+    <w:p>
+      <w:pPr>
+        <w:spacing w:after="0"/>
+        <w:rPr>
+          <w:rFonts w:ascii="Open Sans" w:hAnsi="Open Sans" w:cs="Open Sans"/>
+          <w:bCs/>
+          <w:sz w:val="21"/>
+          <w:szCs w:val="21"/>
+        </w:rPr>
+      </w:pPr>
+      <w:r>
+        <w:rPr>
+          <w:rFonts w:ascii="Open Sans" w:hAnsi="Open Sans" w:cs="Open Sans"/>
+          <w:bCs/>
+          <w:sz w:val="21"/>
+          <w:szCs w:val="21"/>
+        </w:rPr>
+        <w:t>Probability</w:t>
+      </w:r>
+    </w:p>
+    <w:p>
+      <w:pPr>
+        <w:spacing w:after="0"/>
+        <w:rPr>
+          <w:rFonts w:ascii="Open Sans" w:hAnsi="Open Sans" w:cs="Open Sans"/>
+          <w:bCs/>
+          <w:sz w:val="21"/>
+          <w:szCs w:val="21"/>
+        </w:rPr>
+      </w:pPr>
+      <w:r>
+        <w:rPr>
+          <w:rFonts w:ascii="Open Sans" w:hAnsi="Open Sans" w:cs="Open Sans"/>
+          <w:bCs/>
+          <w:sz w:val="21"/>
+          <w:szCs w:val="21"/>
+        </w:rPr>
+        <w:t>Real Analysis 1</w:t>
+      </w:r>
+    </w:p>
+    <w:p>
+      <w:pPr>
+        <w:spacing w:after="0"/>
+        <w:rPr>
+          <w:rFonts w:ascii="Open Sans" w:hAnsi="Open Sans" w:cs="Open Sans"/>
           <w:sz w:val="21"/>
           <w:szCs w:val="21"/>
         </w:rPr>
@@ -1367,47 +1392,37 @@
         <w:spacing w:after="0"/>
         <w:rPr>
           <w:rFonts w:ascii="Open Sans" w:hAnsi="Open Sans" w:cs="Open Sans"/>
-          <w:b/>
-          <w:sz w:val="21"/>
-          <w:szCs w:val="21"/>
-        </w:rPr>
-      </w:pPr>
-    </w:p>
-    <w:p>
-      <w:pPr>
-        <w:spacing w:after="0"/>
-        <w:rPr>
-          <w:rFonts w:ascii="Open Sans" w:hAnsi="Open Sans" w:cs="Open Sans"/>
-          <w:sz w:val="21"/>
-          <w:szCs w:val="21"/>
-        </w:rPr>
-      </w:pPr>
-      <w:r>
-        <w:rPr>
-          <w:rFonts w:ascii="Open Sans" w:hAnsi="Open Sans" w:cs="Open Sans"/>
-          <w:b/>
-          <w:sz w:val="21"/>
-          <w:szCs w:val="21"/>
-        </w:rPr>
-        <w:t>Weydon Secondary School</w:t>
-      </w:r>
-      <w:r>
-        <w:rPr>
-          <w:rFonts w:ascii="Open Sans" w:hAnsi="Open Sans" w:cs="Open Sans"/>
-          <w:b/>
-          <w:sz w:val="21"/>
-          <w:szCs w:val="21"/>
-        </w:rPr>
-        <w:t xml:space="preserve"> </w:t>
-      </w:r>
-      <w:r>
-        <w:rPr>
-          <w:rFonts w:ascii="Open Sans" w:hAnsi="Open Sans" w:cs="Open Sans"/>
-          <w:b/>
-          <w:sz w:val="21"/>
-          <w:szCs w:val="21"/>
-        </w:rPr>
-        <w:tab/>
+          <w:sz w:val="21"/>
+          <w:szCs w:val="21"/>
+        </w:rPr>
+      </w:pPr>
+    </w:p>
+    <w:p>
+      <w:pPr>
+        <w:spacing w:after="0"/>
+        <w:rPr>
+          <w:rFonts w:ascii="Open Sans" w:hAnsi="Open Sans" w:cs="Open Sans"/>
+          <w:sz w:val="21"/>
+          <w:szCs w:val="21"/>
+        </w:rPr>
+      </w:pPr>
+      <w:r>
+        <w:rPr>
+          <w:rFonts w:ascii="Open Sans" w:hAnsi="Open Sans" w:cs="Open Sans"/>
+          <w:b/>
+          <w:sz w:val="21"/>
+          <w:szCs w:val="21"/>
+        </w:rPr>
+        <w:t>Farnborough</w:t>
+      </w:r>
+      <w:r>
+        <w:rPr>
+          <w:rFonts w:ascii="Open Sans" w:hAnsi="Open Sans" w:cs="Open Sans"/>
+          <w:b/>
+          <w:sz w:val="21"/>
+          <w:szCs w:val="21"/>
+        </w:rPr>
+        <w:t xml:space="preserve"> Sixth Form College</w:t>
       </w:r>
       <w:r>
         <w:rPr>
@@ -1462,6 +1477,268 @@
           <w:sz w:val="21"/>
           <w:szCs w:val="21"/>
         </w:rPr>
+        <w:t xml:space="preserve"> </w:t>
+      </w:r>
+      <w:r>
+        <w:rPr>
+          <w:rFonts w:ascii="Open Sans" w:hAnsi="Open Sans" w:cs="Open Sans"/>
+          <w:b/>
+          <w:bCs/>
+          <w:sz w:val="21"/>
+          <w:szCs w:val="21"/>
+        </w:rPr>
+        <w:t>Sept 2018 – July 2020</w:t>
+      </w:r>
+    </w:p>
+    <w:p>
+      <w:pPr>
+        <w:spacing w:after="0"/>
+        <w:ind w:left="1440" w:hanging="1440"/>
+        <w:rPr>
+          <w:rFonts w:ascii="Open Sans" w:hAnsi="Open Sans" w:cs="Open Sans"/>
+          <w:sz w:val="21"/>
+          <w:szCs w:val="21"/>
+        </w:rPr>
+      </w:pPr>
+    </w:p>
+    <w:p>
+      <w:pPr>
+        <w:spacing w:after="0"/>
+        <w:ind w:left="1440" w:hanging="1440"/>
+        <w:rPr>
+          <w:rFonts w:ascii="Open Sans" w:hAnsi="Open Sans" w:cs="Open Sans"/>
+          <w:sz w:val="21"/>
+          <w:szCs w:val="21"/>
+          <w:u w:val="single"/>
+        </w:rPr>
+      </w:pPr>
+      <w:r>
+        <w:rPr>
+          <w:rFonts w:ascii="Open Sans" w:hAnsi="Open Sans" w:cs="Open Sans"/>
+          <w:sz w:val="21"/>
+          <w:szCs w:val="21"/>
+          <w:u w:val="single"/>
+        </w:rPr>
+        <w:t>A Levels:</w:t>
+      </w:r>
+    </w:p>
+    <w:p>
+      <w:pPr>
+        <w:spacing w:after="0"/>
+        <w:ind w:left="1440" w:hanging="1440"/>
+        <w:rPr>
+          <w:rFonts w:ascii="Open Sans" w:hAnsi="Open Sans" w:cs="Open Sans"/>
+          <w:sz w:val="21"/>
+          <w:szCs w:val="21"/>
+        </w:rPr>
+        <w:sectPr>
+          <w:type w:val="continuous"/>
+          <w:pgSz w:w="11906" w:h="16838"/>
+          <w:pgMar w:top="993" w:right="1440" w:bottom="1440" w:left="1440" w:header="708" w:footer="708" w:gutter="0"/>
+          <w:cols w:space="708"/>
+          <w:docGrid w:linePitch="360"/>
+        </w:sectPr>
+      </w:pPr>
+    </w:p>
+    <w:p>
+      <w:pPr>
+        <w:spacing w:after="0"/>
+        <w:ind w:left="1440" w:hanging="1440"/>
+        <w:rPr>
+          <w:rFonts w:ascii="Open Sans" w:hAnsi="Open Sans" w:cs="Open Sans"/>
+          <w:sz w:val="21"/>
+          <w:szCs w:val="21"/>
+        </w:rPr>
+      </w:pPr>
+      <w:r>
+        <w:rPr>
+          <w:rFonts w:ascii="Open Sans" w:hAnsi="Open Sans" w:cs="Open Sans"/>
+          <w:sz w:val="21"/>
+          <w:szCs w:val="21"/>
+        </w:rPr>
+        <w:t>Mathematics</w:t>
+      </w:r>
+      <w:r>
+        <w:rPr>
+          <w:rFonts w:ascii="Open Sans" w:hAnsi="Open Sans" w:cs="Open Sans"/>
+          <w:sz w:val="21"/>
+          <w:szCs w:val="21"/>
+        </w:rPr>
+        <w:t xml:space="preserve"> </w:t>
+      </w:r>
+    </w:p>
+    <w:p>
+      <w:pPr>
+        <w:spacing w:after="0"/>
+        <w:ind w:left="1440" w:hanging="1440"/>
+        <w:rPr>
+          <w:rFonts w:ascii="Open Sans" w:hAnsi="Open Sans" w:cs="Open Sans"/>
+          <w:sz w:val="21"/>
+          <w:szCs w:val="21"/>
+        </w:rPr>
+      </w:pPr>
+      <w:r>
+        <w:rPr>
+          <w:rFonts w:ascii="Open Sans" w:hAnsi="Open Sans" w:cs="Open Sans"/>
+          <w:sz w:val="21"/>
+          <w:szCs w:val="21"/>
+        </w:rPr>
+        <w:t>Computer Science</w:t>
+      </w:r>
+      <w:r>
+        <w:rPr>
+          <w:rFonts w:ascii="Open Sans" w:hAnsi="Open Sans" w:cs="Open Sans"/>
+          <w:sz w:val="21"/>
+          <w:szCs w:val="21"/>
+        </w:rPr>
+        <w:t xml:space="preserve"> </w:t>
+      </w:r>
+    </w:p>
+    <w:p>
+      <w:pPr>
+        <w:spacing w:after="0"/>
+        <w:rPr>
+          <w:rFonts w:ascii="Open Sans" w:hAnsi="Open Sans" w:cs="Open Sans"/>
+          <w:sz w:val="21"/>
+          <w:szCs w:val="21"/>
+        </w:rPr>
+      </w:pPr>
+      <w:r>
+        <w:rPr>
+          <w:rFonts w:ascii="Open Sans" w:hAnsi="Open Sans" w:cs="Open Sans"/>
+          <w:sz w:val="21"/>
+          <w:szCs w:val="21"/>
+        </w:rPr>
+        <w:t xml:space="preserve"> </w:t>
+      </w:r>
+      <w:r>
+        <w:rPr>
+          <w:rFonts w:ascii="Open Sans" w:hAnsi="Open Sans" w:cs="Open Sans"/>
+          <w:sz w:val="21"/>
+          <w:szCs w:val="21"/>
+        </w:rPr>
+        <w:t>Accounting</w:t>
+      </w:r>
+    </w:p>
+    <w:p>
+      <w:pPr>
+        <w:spacing w:after="0"/>
+        <w:rPr>
+          <w:rFonts w:ascii="Open Sans" w:hAnsi="Open Sans" w:cs="Open Sans"/>
+          <w:b/>
+          <w:sz w:val="21"/>
+          <w:szCs w:val="21"/>
+        </w:rPr>
+        <w:sectPr>
+          <w:type w:val="continuous"/>
+          <w:pgSz w:w="11906" w:h="16838"/>
+          <w:pgMar w:top="993" w:right="1440" w:bottom="1440" w:left="1440" w:header="708" w:footer="708" w:gutter="0"/>
+          <w:cols w:num="2" w:space="708"/>
+          <w:docGrid w:linePitch="360"/>
+        </w:sectPr>
+      </w:pPr>
+    </w:p>
+    <w:p>
+      <w:pPr>
+        <w:spacing w:after="0"/>
+        <w:rPr>
+          <w:rFonts w:ascii="Open Sans" w:hAnsi="Open Sans" w:cs="Open Sans"/>
+          <w:b/>
+          <w:sz w:val="21"/>
+          <w:szCs w:val="21"/>
+        </w:rPr>
+      </w:pPr>
+    </w:p>
+    <w:p>
+      <w:pPr>
+        <w:spacing w:after="0"/>
+        <w:rPr>
+          <w:rFonts w:ascii="Open Sans" w:hAnsi="Open Sans" w:cs="Open Sans"/>
+          <w:sz w:val="21"/>
+          <w:szCs w:val="21"/>
+        </w:rPr>
+      </w:pPr>
+      <w:r>
+        <w:rPr>
+          <w:rFonts w:ascii="Open Sans" w:hAnsi="Open Sans" w:cs="Open Sans"/>
+          <w:b/>
+          <w:sz w:val="21"/>
+          <w:szCs w:val="21"/>
+        </w:rPr>
+        <w:lastRenderedPageBreak/>
+        <w:t>Weydon Secondary School</w:t>
+      </w:r>
+      <w:r>
+        <w:rPr>
+          <w:rFonts w:ascii="Open Sans" w:hAnsi="Open Sans" w:cs="Open Sans"/>
+          <w:b/>
+          <w:sz w:val="21"/>
+          <w:szCs w:val="21"/>
+        </w:rPr>
+        <w:t xml:space="preserve"> </w:t>
+      </w:r>
+      <w:r>
+        <w:rPr>
+          <w:rFonts w:ascii="Open Sans" w:hAnsi="Open Sans" w:cs="Open Sans"/>
+          <w:b/>
+          <w:sz w:val="21"/>
+          <w:szCs w:val="21"/>
+        </w:rPr>
+        <w:tab/>
+      </w:r>
+      <w:r>
+        <w:rPr>
+          <w:rFonts w:ascii="Open Sans" w:hAnsi="Open Sans" w:cs="Open Sans"/>
+          <w:b/>
+          <w:sz w:val="21"/>
+          <w:szCs w:val="21"/>
+        </w:rPr>
+        <w:tab/>
+      </w:r>
+      <w:r>
+        <w:rPr>
+          <w:rFonts w:ascii="Open Sans" w:hAnsi="Open Sans" w:cs="Open Sans"/>
+          <w:b/>
+          <w:sz w:val="21"/>
+          <w:szCs w:val="21"/>
+        </w:rPr>
+        <w:tab/>
+      </w:r>
+      <w:r>
+        <w:rPr>
+          <w:rFonts w:ascii="Open Sans" w:hAnsi="Open Sans" w:cs="Open Sans"/>
+          <w:b/>
+          <w:sz w:val="21"/>
+          <w:szCs w:val="21"/>
+        </w:rPr>
+        <w:tab/>
+      </w:r>
+      <w:r>
+        <w:rPr>
+          <w:rFonts w:ascii="Open Sans" w:hAnsi="Open Sans" w:cs="Open Sans"/>
+          <w:b/>
+          <w:sz w:val="21"/>
+          <w:szCs w:val="21"/>
+        </w:rPr>
+        <w:tab/>
+      </w:r>
+      <w:r>
+        <w:rPr>
+          <w:rFonts w:ascii="Open Sans" w:hAnsi="Open Sans" w:cs="Open Sans"/>
+          <w:b/>
+          <w:sz w:val="21"/>
+          <w:szCs w:val="21"/>
+        </w:rPr>
+        <w:tab/>
+        <w:t xml:space="preserve">     </w:t>
+      </w:r>
+      <w:r>
+        <w:rPr>
+          <w:rFonts w:ascii="Open Sans" w:hAnsi="Open Sans" w:cs="Open Sans"/>
+          <w:b/>
+          <w:sz w:val="21"/>
+          <w:szCs w:val="21"/>
+        </w:rPr>
         <w:t>Sept. 2013 – July. 2018</w:t>
       </w:r>
     </w:p>
@@ -1498,23 +1775,23 @@
           <w:sz w:val="21"/>
           <w:szCs w:val="21"/>
         </w:rPr>
-        <w:t>/6</w:t>
-      </w:r>
-      <w:r>
-        <w:rPr>
-          <w:rFonts w:ascii="Open Sans" w:hAnsi="Open Sans" w:cs="Open Sans"/>
-          <w:sz w:val="21"/>
-          <w:szCs w:val="21"/>
-        </w:rPr>
-        <w:t>-</w:t>
-      </w:r>
-      <w:r>
-        <w:rPr>
-          <w:rFonts w:ascii="Open Sans" w:hAnsi="Open Sans" w:cs="Open Sans"/>
-          <w:sz w:val="21"/>
-          <w:szCs w:val="21"/>
-        </w:rPr>
-        <w:t>9, including an 8 in Mathematics.</w:t>
+        <w:t>/</w:t>
+      </w:r>
+      <w:r>
+        <w:rPr>
+          <w:rFonts w:ascii="Open Sans" w:hAnsi="Open Sans" w:cs="Open Sans"/>
+          <w:sz w:val="21"/>
+          <w:szCs w:val="21"/>
+        </w:rPr>
+        <w:t>9-6</w:t>
+      </w:r>
+      <w:r>
+        <w:rPr>
+          <w:rFonts w:ascii="Open Sans" w:hAnsi="Open Sans" w:cs="Open Sans"/>
+          <w:sz w:val="21"/>
+          <w:szCs w:val="21"/>
+        </w:rPr>
+        <w:t>, including an 8 in Mathematics.</w:t>
       </w:r>
     </w:p>
     <w:p>
@@ -1687,154 +1964,6 @@
       <w:r>
         <w:t>, increasing the efficiency throughout the entire team moving forward.</w:t>
       </w:r>
-    </w:p>
-    <w:p>
-      <w:pPr>
-        <w:spacing w:after="0"/>
-        <w:rPr>
-          <w:rFonts w:ascii="Open Sans" w:hAnsi="Open Sans" w:cs="Open Sans"/>
-          <w:sz w:val="21"/>
-          <w:szCs w:val="21"/>
-        </w:rPr>
-      </w:pPr>
-    </w:p>
-    <w:p>
-      <w:pPr>
-        <w:spacing w:after="0"/>
-        <w:rPr>
-          <w:rFonts w:ascii="Open Sans" w:hAnsi="Open Sans" w:cs="Open Sans"/>
-          <w:b/>
-          <w:bCs/>
-          <w:sz w:val="21"/>
-          <w:szCs w:val="21"/>
-        </w:rPr>
-      </w:pPr>
-      <w:r>
-        <w:rPr>
-          <w:rFonts w:ascii="Open Sans" w:hAnsi="Open Sans" w:cs="Open Sans"/>
-          <w:b/>
-          <w:bCs/>
-          <w:sz w:val="21"/>
-          <w:szCs w:val="21"/>
-        </w:rPr>
-        <w:t>Haskins Forest Lodge Garden Centre</w:t>
-      </w:r>
-      <w:r>
-        <w:rPr>
-          <w:rFonts w:ascii="Open Sans" w:hAnsi="Open Sans" w:cs="Open Sans"/>
-          <w:b/>
-          <w:bCs/>
-          <w:sz w:val="21"/>
-          <w:szCs w:val="21"/>
-        </w:rPr>
-        <w:t>,</w:t>
-      </w:r>
-      <w:r>
-        <w:rPr>
-          <w:rFonts w:ascii="Open Sans" w:hAnsi="Open Sans" w:cs="Open Sans"/>
-          <w:b/>
-          <w:bCs/>
-          <w:sz w:val="21"/>
-          <w:szCs w:val="21"/>
-        </w:rPr>
-        <w:t xml:space="preserve"> Catering Assistant</w:t>
-      </w:r>
-      <w:r>
-        <w:rPr>
-          <w:rFonts w:ascii="Open Sans" w:hAnsi="Open Sans" w:cs="Open Sans"/>
-          <w:b/>
-          <w:bCs/>
-          <w:sz w:val="21"/>
-          <w:szCs w:val="21"/>
-        </w:rPr>
-        <w:t xml:space="preserve"> </w:t>
-      </w:r>
-      <w:r>
-        <w:rPr>
-          <w:rFonts w:ascii="Open Sans" w:hAnsi="Open Sans" w:cs="Open Sans"/>
-          <w:b/>
-          <w:bCs/>
-          <w:sz w:val="21"/>
-          <w:szCs w:val="21"/>
-        </w:rPr>
-        <w:tab/>
-        <w:t xml:space="preserve">      </w:t>
-      </w:r>
-      <w:r>
-        <w:rPr>
-          <w:rFonts w:ascii="Open Sans" w:hAnsi="Open Sans" w:cs="Open Sans"/>
-          <w:b/>
-          <w:bCs/>
-          <w:sz w:val="21"/>
-          <w:szCs w:val="21"/>
-        </w:rPr>
-        <w:t>Sept 2019 – Sept 2020</w:t>
-      </w:r>
-    </w:p>
-    <w:p>
-      <w:pPr>
-        <w:spacing w:after="0"/>
-        <w:rPr>
-          <w:rFonts w:ascii="Open Sans" w:hAnsi="Open Sans" w:cs="Open Sans"/>
-          <w:sz w:val="21"/>
-          <w:szCs w:val="21"/>
-        </w:rPr>
-      </w:pPr>
-      <w:r>
-        <w:rPr>
-          <w:rFonts w:ascii="Open Sans" w:hAnsi="Open Sans" w:cs="Open Sans"/>
-          <w:sz w:val="21"/>
-          <w:szCs w:val="21"/>
-        </w:rPr>
-        <w:t xml:space="preserve">I spent my weekends working at a busy restaurant in a local garden centre. </w:t>
-      </w:r>
-    </w:p>
-    <w:p>
-      <w:pPr>
-        <w:spacing w:after="0"/>
-        <w:rPr>
-          <w:rFonts w:ascii="Open Sans" w:hAnsi="Open Sans" w:cs="Open Sans"/>
-          <w:b/>
-          <w:bCs/>
-          <w:sz w:val="21"/>
-          <w:szCs w:val="21"/>
-        </w:rPr>
-      </w:pPr>
-      <w:r>
-        <w:rPr>
-          <w:rFonts w:ascii="Open Sans" w:hAnsi="Open Sans" w:cs="Open Sans"/>
-          <w:sz w:val="21"/>
-          <w:szCs w:val="21"/>
-        </w:rPr>
-        <w:t xml:space="preserve">I enjoyed liaising with customers and ensuring their needs were met, whilst also ensuring my teammates and I were able to organise and prioritise our workloads. I had to pay close attention to detail to cleaning and hygiene standards to provide the best customer experience possible. The weekends were an extremely busy time for the </w:t>
-      </w:r>
-      <w:r>
-        <w:rPr>
-          <w:rFonts w:ascii="Open Sans" w:hAnsi="Open Sans" w:cs="Open Sans"/>
-          <w:sz w:val="21"/>
-          <w:szCs w:val="21"/>
-        </w:rPr>
-        <w:t>restaurant,</w:t>
-      </w:r>
-      <w:r>
-        <w:rPr>
-          <w:rFonts w:ascii="Open Sans" w:hAnsi="Open Sans" w:cs="Open Sans"/>
-          <w:sz w:val="21"/>
-          <w:szCs w:val="21"/>
-        </w:rPr>
-        <w:t xml:space="preserve"> so I am now able to work effectively and efficiently under pressure and adapt to new situations, such as if there was a staff shortage or a dissatisfied customer.</w:t>
-      </w:r>
-    </w:p>
-    <w:p>
-      <w:pPr>
-        <w:spacing w:after="0"/>
-        <w:rPr>
-          <w:rFonts w:ascii="Open Sans" w:hAnsi="Open Sans" w:cs="Open Sans"/>
-          <w:b/>
-          <w:sz w:val="21"/>
-          <w:szCs w:val="21"/>
-        </w:rPr>
-      </w:pPr>
     </w:p>
     <w:p>
       <w:pPr>
@@ -2046,15 +2175,15 @@
           <w:sz w:val="21"/>
           <w:szCs w:val="21"/>
         </w:rPr>
-        <w:t>use of programming languages such as Python and Java</w:t>
-      </w:r>
-      <w:r>
-        <w:rPr>
-          <w:rFonts w:ascii="Open Sans" w:hAnsi="Open Sans" w:cs="Open Sans"/>
-          <w:sz w:val="21"/>
-          <w:szCs w:val="21"/>
-        </w:rPr>
-        <w:t xml:space="preserve">, </w:t>
+        <w:t>use of programming languages such as Python</w:t>
+      </w:r>
+      <w:r>
+        <w:rPr>
+          <w:rFonts w:ascii="Open Sans" w:hAnsi="Open Sans" w:cs="Open Sans"/>
+          <w:sz w:val="21"/>
+          <w:szCs w:val="21"/>
+        </w:rPr>
+        <w:t xml:space="preserve"> and Java</w:t>
       </w:r>
     </w:p>
     <w:p>
@@ -2303,7 +2432,7 @@
           <w:sz w:val="21"/>
           <w:szCs w:val="21"/>
         </w:rPr>
-        <w:t>CEOs, Facebook’s rebrand to Meta, the FTX scam, and Microsoft’s acquisition of Activision Blizzard.</w:t>
+        <w:t>CEOs, Facebook’s rebrand to Meta, the FTX scam, and Microsoft’s acquisition of Activision Blizzard</w:t>
       </w:r>
     </w:p>
     <w:p>
@@ -2412,7 +2541,7 @@
           <w:sz w:val="21"/>
           <w:szCs w:val="21"/>
         </w:rPr>
-        <w:t>Beat the previous record for ‘Most Claims Processed’ in my year at Jarmany Ltd.</w:t>
+        <w:t>Beat the previous record for ‘Most Claims Processed’ in my year at Jarmany Ltd</w:t>
       </w:r>
     </w:p>
     <w:sectPr>
@@ -2427,7 +2556,7 @@
 </file>
 
 <file path=word/endnotes.xml><?xml version="1.0" encoding="utf-8"?>
-<w:endnotes xmlns:wpc="http://schemas.microsoft.com/office/word/2010/wordprocessingCanvas" xmlns:cx="http://schemas.microsoft.com/office/drawing/2014/chartex" xmlns:cx1="http://schemas.microsoft.com/office/drawing/2015/9/8/chartex" xmlns:cx2="http://schemas.microsoft.com/office/drawing/2015/10/21/chartex" xmlns:cx3="http://schemas.microsoft.com/office/drawing/2016/5/9/chartex" xmlns:cx4="http://schemas.microsoft.com/office/drawing/2016/5/10/chartex" xmlns:cx5="http://schemas.microsoft.com/office/drawing/2016/5/11/chartex" xmlns:cx6="http://schemas.microsoft.com/office/drawing/2016/5/12/chartex" xmlns:cx7="http://schemas.microsoft.com/office/drawing/2016/5/13/chartex" xmlns:cx8="http://schemas.microsoft.com/office/drawing/2016/5/14/chartex" xmlns:mc="http://schemas.openxmlformats.org/markup-compatibility/2006" xmlns:aink="http://schemas.microsoft.com/office/drawing/2016/ink" xmlns:am3d="http://schemas.microsoft.com/office/drawing/2017/model3d" xmlns:o="urn:schemas-microsoft-com:office:office" xmlns:oel="http://schemas.microsoft.com/office/2019/extlst" xmlns:r="http://schemas.openxmlformats.org/officeDocument/2006/relationships" xmlns:m="http://schemas.openxmlformats.org/officeDocument/2006/math" xmlns:v="urn:schemas-microsoft-com:vml" xmlns:wp14="http://schemas.microsoft.com/office/word/2010/wordprocessingDrawing" xmlns:wp="http://schemas.openxmlformats.org/drawingml/2006/wordprocessingDrawing" xmlns:w10="urn:schemas-microsoft-com:office:word" xmlns:w="http://schemas.openxmlformats.org/wordprocessingml/2006/main" xmlns:w14="http://schemas.microsoft.com/office/word/2010/wordml" xmlns:w15="http://schemas.microsoft.com/office/word/2012/wordml" xmlns:w16cex="http://schemas.microsoft.com/office/word/2018/wordml/cex" xmlns:w16cid="http://schemas.microsoft.com/office/word/2016/wordml/cid" xmlns:w16="http://schemas.microsoft.com/office/word/2018/wordml" xmlns:w16sdtdh="http://schemas.microsoft.com/office/word/2020/wordml/sdtdatahash" xmlns:w16se="http://schemas.microsoft.com/office/word/2015/wordml/symex" xmlns:wpg="http://schemas.microsoft.com/office/word/2010/wordprocessingGroup" xmlns:wpi="http://schemas.microsoft.com/office/word/2010/wordprocessingInk" xmlns:wne="http://schemas.microsoft.com/office/word/2006/wordml" xmlns:wps="http://schemas.microsoft.com/office/word/2010/wordprocessingShape" mc:Ignorable="w14 w15 w16se w16cid w16 w16cex w16sdtdh wp14">
+<w:endnotes xmlns:wpc="http://schemas.microsoft.com/office/word/2010/wordprocessingCanvas" xmlns:cx="http://schemas.microsoft.com/office/drawing/2014/chartex" xmlns:cx1="http://schemas.microsoft.com/office/drawing/2015/9/8/chartex" xmlns:cx2="http://schemas.microsoft.com/office/drawing/2015/10/21/chartex" xmlns:cx3="http://schemas.microsoft.com/office/drawing/2016/5/9/chartex" xmlns:cx4="http://schemas.microsoft.com/office/drawing/2016/5/10/chartex" xmlns:cx5="http://schemas.microsoft.com/office/drawing/2016/5/11/chartex" xmlns:cx6="http://schemas.microsoft.com/office/drawing/2016/5/12/chartex" xmlns:cx7="http://schemas.microsoft.com/office/drawing/2016/5/13/chartex" xmlns:cx8="http://schemas.microsoft.com/office/drawing/2016/5/14/chartex" xmlns:mc="http://schemas.openxmlformats.org/markup-compatibility/2006" xmlns:aink="http://schemas.microsoft.com/office/drawing/2016/ink" xmlns:am3d="http://schemas.microsoft.com/office/drawing/2017/model3d" xmlns:o="urn:schemas-microsoft-com:office:office" xmlns:oel="http://schemas.microsoft.com/office/2019/extlst" xmlns:r="http://schemas.openxmlformats.org/officeDocument/2006/relationships" xmlns:m="http://schemas.openxmlformats.org/officeDocument/2006/math" xmlns:v="urn:schemas-microsoft-com:vml" xmlns:wp14="http://schemas.microsoft.com/office/word/2010/wordprocessingDrawing" xmlns:wp="http://schemas.openxmlformats.org/drawingml/2006/wordprocessingDrawing" xmlns:w10="urn:schemas-microsoft-com:office:word" xmlns:w="http://schemas.openxmlformats.org/wordprocessingml/2006/main" xmlns:w14="http://schemas.microsoft.com/office/word/2010/wordml" xmlns:w15="http://schemas.microsoft.com/office/word/2012/wordml" xmlns:w16cex="http://schemas.microsoft.com/office/word/2018/wordml/cex" xmlns:w16cid="http://schemas.microsoft.com/office/word/2016/wordml/cid" xmlns:w16="http://schemas.microsoft.com/office/word/2018/wordml" xmlns:w16du="http://schemas.microsoft.com/office/word/2023/wordml/word16du" xmlns:w16sdtdh="http://schemas.microsoft.com/office/word/2020/wordml/sdtdatahash" xmlns:w16se="http://schemas.microsoft.com/office/word/2015/wordml/symex" xmlns:wpg="http://schemas.microsoft.com/office/word/2010/wordprocessingGroup" xmlns:wpi="http://schemas.microsoft.com/office/word/2010/wordprocessingInk" xmlns:wne="http://schemas.microsoft.com/office/word/2006/wordml" xmlns:wps="http://schemas.microsoft.com/office/word/2010/wordprocessingShape" mc:Ignorable="w14 w15 w16se w16cid w16 w16cex w16sdtdh w16du wp14">
   <w:endnote w:type="separator" w:id="-1">
     <w:p>
       <w:pPr>
@@ -2452,7 +2581,7 @@
 </file>
 
 <file path=word/footnotes.xml><?xml version="1.0" encoding="utf-8"?>
-<w:footnotes xmlns:wpc="http://schemas.microsoft.com/office/word/2010/wordprocessingCanvas" xmlns:cx="http://schemas.microsoft.com/office/drawing/2014/chartex" xmlns:cx1="http://schemas.microsoft.com/office/drawing/2015/9/8/chartex" xmlns:cx2="http://schemas.microsoft.com/office/drawing/2015/10/21/chartex" xmlns:cx3="http://schemas.microsoft.com/office/drawing/2016/5/9/chartex" xmlns:cx4="http://schemas.microsoft.com/office/drawing/2016/5/10/chartex" xmlns:cx5="http://schemas.microsoft.com/office/drawing/2016/5/11/chartex" xmlns:cx6="http://schemas.microsoft.com/office/drawing/2016/5/12/chartex" xmlns:cx7="http://schemas.microsoft.com/office/drawing/2016/5/13/chartex" xmlns:cx8="http://schemas.microsoft.com/office/drawing/2016/5/14/chartex" xmlns:mc="http://schemas.openxmlformats.org/markup-compatibility/2006" xmlns:aink="http://schemas.microsoft.com/office/drawing/2016/ink" xmlns:am3d="http://schemas.microsoft.com/office/drawing/2017/model3d" xmlns:o="urn:schemas-microsoft-com:office:office" xmlns:oel="http://schemas.microsoft.com/office/2019/extlst" xmlns:r="http://schemas.openxmlformats.org/officeDocument/2006/relationships" xmlns:m="http://schemas.openxmlformats.org/officeDocument/2006/math" xmlns:v="urn:schemas-microsoft-com:vml" xmlns:wp14="http://schemas.microsoft.com/office/word/2010/wordprocessingDrawing" xmlns:wp="http://schemas.openxmlformats.org/drawingml/2006/wordprocessingDrawing" xmlns:w10="urn:schemas-microsoft-com:office:word" xmlns:w="http://schemas.openxmlformats.org/wordprocessingml/2006/main" xmlns:w14="http://schemas.microsoft.com/office/word/2010/wordml" xmlns:w15="http://schemas.microsoft.com/office/word/2012/wordml" xmlns:w16cex="http://schemas.microsoft.com/office/word/2018/wordml/cex" xmlns:w16cid="http://schemas.microsoft.com/office/word/2016/wordml/cid" xmlns:w16="http://schemas.microsoft.com/office/word/2018/wordml" xmlns:w16sdtdh="http://schemas.microsoft.com/office/word/2020/wordml/sdtdatahash" xmlns:w16se="http://schemas.microsoft.com/office/word/2015/wordml/symex" xmlns:wpg="http://schemas.microsoft.com/office/word/2010/wordprocessingGroup" xmlns:wpi="http://schemas.microsoft.com/office/word/2010/wordprocessingInk" xmlns:wne="http://schemas.microsoft.com/office/word/2006/wordml" xmlns:wps="http://schemas.microsoft.com/office/word/2010/wordprocessingShape" mc:Ignorable="w14 w15 w16se w16cid w16 w16cex w16sdtdh wp14">
+<w:footnotes xmlns:wpc="http://schemas.microsoft.com/office/word/2010/wordprocessingCanvas" xmlns:cx="http://schemas.microsoft.com/office/drawing/2014/chartex" xmlns:cx1="http://schemas.microsoft.com/office/drawing/2015/9/8/chartex" xmlns:cx2="http://schemas.microsoft.com/office/drawing/2015/10/21/chartex" xmlns:cx3="http://schemas.microsoft.com/office/drawing/2016/5/9/chartex" xmlns:cx4="http://schemas.microsoft.com/office/drawing/2016/5/10/chartex" xmlns:cx5="http://schemas.microsoft.com/office/drawing/2016/5/11/chartex" xmlns:cx6="http://schemas.microsoft.com/office/drawing/2016/5/12/chartex" xmlns:cx7="http://schemas.microsoft.com/office/drawing/2016/5/13/chartex" xmlns:cx8="http://schemas.microsoft.com/office/drawing/2016/5/14/chartex" xmlns:mc="http://schemas.openxmlformats.org/markup-compatibility/2006" xmlns:aink="http://schemas.microsoft.com/office/drawing/2016/ink" xmlns:am3d="http://schemas.microsoft.com/office/drawing/2017/model3d" xmlns:o="urn:schemas-microsoft-com:office:office" xmlns:oel="http://schemas.microsoft.com/office/2019/extlst" xmlns:r="http://schemas.openxmlformats.org/officeDocument/2006/relationships" xmlns:m="http://schemas.openxmlformats.org/officeDocument/2006/math" xmlns:v="urn:schemas-microsoft-com:vml" xmlns:wp14="http://schemas.microsoft.com/office/word/2010/wordprocessingDrawing" xmlns:wp="http://schemas.openxmlformats.org/drawingml/2006/wordprocessingDrawing" xmlns:w10="urn:schemas-microsoft-com:office:word" xmlns:w="http://schemas.openxmlformats.org/wordprocessingml/2006/main" xmlns:w14="http://schemas.microsoft.com/office/word/2010/wordml" xmlns:w15="http://schemas.microsoft.com/office/word/2012/wordml" xmlns:w16cex="http://schemas.microsoft.com/office/word/2018/wordml/cex" xmlns:w16cid="http://schemas.microsoft.com/office/word/2016/wordml/cid" xmlns:w16="http://schemas.microsoft.com/office/word/2018/wordml" xmlns:w16du="http://schemas.microsoft.com/office/word/2023/wordml/word16du" xmlns:w16sdtdh="http://schemas.microsoft.com/office/word/2020/wordml/sdtdatahash" xmlns:w16se="http://schemas.microsoft.com/office/word/2015/wordml/symex" xmlns:wpg="http://schemas.microsoft.com/office/word/2010/wordprocessingGroup" xmlns:wpi="http://schemas.microsoft.com/office/word/2010/wordprocessingInk" xmlns:wne="http://schemas.microsoft.com/office/word/2006/wordml" xmlns:wps="http://schemas.microsoft.com/office/word/2010/wordprocessingShape" mc:Ignorable="w14 w15 w16se w16cid w16 w16cex w16sdtdh w16du wp14">
   <w:footnote w:type="separator" w:id="-1">
     <w:p>
       <w:pPr>
@@ -2477,7 +2606,7 @@
 </file>
 
 <file path=word/numbering.xml><?xml version="1.0" encoding="utf-8"?>
-<w:numbering xmlns:wpc="http://schemas.microsoft.com/office/word/2010/wordprocessingCanvas" xmlns:cx="http://schemas.microsoft.com/office/drawing/2014/chartex" xmlns:cx1="http://schemas.microsoft.com/office/drawing/2015/9/8/chartex" xmlns:cx2="http://schemas.microsoft.com/office/drawing/2015/10/21/chartex" xmlns:cx3="http://schemas.microsoft.com/office/drawing/2016/5/9/chartex" xmlns:cx4="http://schemas.microsoft.com/office/drawing/2016/5/10/chartex" xmlns:cx5="http://schemas.microsoft.com/office/drawing/2016/5/11/chartex" xmlns:cx6="http://schemas.microsoft.com/office/drawing/2016/5/12/chartex" xmlns:cx7="http://schemas.microsoft.com/office/drawing/2016/5/13/chartex" xmlns:cx8="http://schemas.microsoft.com/office/drawing/2016/5/14/chartex" xmlns:mc="http://schemas.openxmlformats.org/markup-compatibility/2006" xmlns:aink="http://schemas.microsoft.com/office/drawing/2016/ink" xmlns:am3d="http://schemas.microsoft.com/office/drawing/2017/model3d" xmlns:o="urn:schemas-microsoft-com:office:office" xmlns:oel="http://schemas.microsoft.com/office/2019/extlst" xmlns:r="http://schemas.openxmlformats.org/officeDocument/2006/relationships" xmlns:m="http://schemas.openxmlformats.org/officeDocument/2006/math" xmlns:v="urn:schemas-microsoft-com:vml" xmlns:wp14="http://schemas.microsoft.com/office/word/2010/wordprocessingDrawing" xmlns:wp="http://schemas.openxmlformats.org/drawingml/2006/wordprocessingDrawing" xmlns:w10="urn:schemas-microsoft-com:office:word" xmlns:w="http://schemas.openxmlformats.org/wordprocessingml/2006/main" xmlns:w14="http://schemas.microsoft.com/office/word/2010/wordml" xmlns:w15="http://schemas.microsoft.com/office/word/2012/wordml" xmlns:w16cex="http://schemas.microsoft.com/office/word/2018/wordml/cex" xmlns:w16cid="http://schemas.microsoft.com/office/word/2016/wordml/cid" xmlns:w16="http://schemas.microsoft.com/office/word/2018/wordml" xmlns:w16sdtdh="http://schemas.microsoft.com/office/word/2020/wordml/sdtdatahash" xmlns:w16se="http://schemas.microsoft.com/office/word/2015/wordml/symex" xmlns:wpg="http://schemas.microsoft.com/office/word/2010/wordprocessingGroup" xmlns:wpi="http://schemas.microsoft.com/office/word/2010/wordprocessingInk" xmlns:wne="http://schemas.microsoft.com/office/word/2006/wordml" xmlns:wps="http://schemas.microsoft.com/office/word/2010/wordprocessingShape" mc:Ignorable="w14 w15 w16se w16cid w16 w16cex w16sdtdh wp14">
+<w:numbering xmlns:wpc="http://schemas.microsoft.com/office/word/2010/wordprocessingCanvas" xmlns:cx="http://schemas.microsoft.com/office/drawing/2014/chartex" xmlns:cx1="http://schemas.microsoft.com/office/drawing/2015/9/8/chartex" xmlns:cx2="http://schemas.microsoft.com/office/drawing/2015/10/21/chartex" xmlns:cx3="http://schemas.microsoft.com/office/drawing/2016/5/9/chartex" xmlns:cx4="http://schemas.microsoft.com/office/drawing/2016/5/10/chartex" xmlns:cx5="http://schemas.microsoft.com/office/drawing/2016/5/11/chartex" xmlns:cx6="http://schemas.microsoft.com/office/drawing/2016/5/12/chartex" xmlns:cx7="http://schemas.microsoft.com/office/drawing/2016/5/13/chartex" xmlns:cx8="http://schemas.microsoft.com/office/drawing/2016/5/14/chartex" xmlns:mc="http://schemas.openxmlformats.org/markup-compatibility/2006" xmlns:aink="http://schemas.microsoft.com/office/drawing/2016/ink" xmlns:am3d="http://schemas.microsoft.com/office/drawing/2017/model3d" xmlns:o="urn:schemas-microsoft-com:office:office" xmlns:oel="http://schemas.microsoft.com/office/2019/extlst" xmlns:r="http://schemas.openxmlformats.org/officeDocument/2006/relationships" xmlns:m="http://schemas.openxmlformats.org/officeDocument/2006/math" xmlns:v="urn:schemas-microsoft-com:vml" xmlns:wp14="http://schemas.microsoft.com/office/word/2010/wordprocessingDrawing" xmlns:wp="http://schemas.openxmlformats.org/drawingml/2006/wordprocessingDrawing" xmlns:w10="urn:schemas-microsoft-com:office:word" xmlns:w="http://schemas.openxmlformats.org/wordprocessingml/2006/main" xmlns:w14="http://schemas.microsoft.com/office/word/2010/wordml" xmlns:w15="http://schemas.microsoft.com/office/word/2012/wordml" xmlns:w16cex="http://schemas.microsoft.com/office/word/2018/wordml/cex" xmlns:w16cid="http://schemas.microsoft.com/office/word/2016/wordml/cid" xmlns:w16="http://schemas.microsoft.com/office/word/2018/wordml" xmlns:w16du="http://schemas.microsoft.com/office/word/2023/wordml/word16du" xmlns:w16sdtdh="http://schemas.microsoft.com/office/word/2020/wordml/sdtdatahash" xmlns:w16se="http://schemas.microsoft.com/office/word/2015/wordml/symex" xmlns:wpg="http://schemas.microsoft.com/office/word/2010/wordprocessingGroup" xmlns:wpi="http://schemas.microsoft.com/office/word/2010/wordprocessingInk" xmlns:wne="http://schemas.microsoft.com/office/word/2006/wordml" xmlns:wps="http://schemas.microsoft.com/office/word/2010/wordprocessingShape" mc:Ignorable="w14 w15 w16se w16cid w16 w16cex w16sdtdh w16du wp14">
   <w:abstractNum w:abstractNumId="0" w15:restartNumberingAfterBreak="0">
     <w:nsid w:val="0ADB134B"/>
     <w:multiLevelType w:val="hybridMultilevel"/>
@@ -3758,7 +3887,7 @@
 </file>
 
 <file path=word/styles.xml><?xml version="1.0" encoding="utf-8"?>
-<w:styles xmlns:mc="http://schemas.openxmlformats.org/markup-compatibility/2006" xmlns:r="http://schemas.openxmlformats.org/officeDocument/2006/relationships" xmlns:w="http://schemas.openxmlformats.org/wordprocessingml/2006/main" xmlns:w14="http://schemas.microsoft.com/office/word/2010/wordml" xmlns:w15="http://schemas.microsoft.com/office/word/2012/wordml" xmlns:w16cex="http://schemas.microsoft.com/office/word/2018/wordml/cex" xmlns:w16cid="http://schemas.microsoft.com/office/word/2016/wordml/cid" xmlns:w16="http://schemas.microsoft.com/office/word/2018/wordml" xmlns:w16sdtdh="http://schemas.microsoft.com/office/word/2020/wordml/sdtdatahash" xmlns:w16se="http://schemas.microsoft.com/office/word/2015/wordml/symex" mc:Ignorable="w14 w15 w16se w16cid w16 w16cex w16sdtdh">
+<w:styles xmlns:mc="http://schemas.openxmlformats.org/markup-compatibility/2006" xmlns:r="http://schemas.openxmlformats.org/officeDocument/2006/relationships" xmlns:w="http://schemas.openxmlformats.org/wordprocessingml/2006/main" xmlns:w14="http://schemas.microsoft.com/office/word/2010/wordml" xmlns:w15="http://schemas.microsoft.com/office/word/2012/wordml" xmlns:w16cex="http://schemas.microsoft.com/office/word/2018/wordml/cex" xmlns:w16cid="http://schemas.microsoft.com/office/word/2016/wordml/cid" xmlns:w16="http://schemas.microsoft.com/office/word/2018/wordml" xmlns:w16du="http://schemas.microsoft.com/office/word/2023/wordml/word16du" xmlns:w16sdtdh="http://schemas.microsoft.com/office/word/2020/wordml/sdtdatahash" xmlns:w16se="http://schemas.microsoft.com/office/word/2015/wordml/symex" mc:Ignorable="w14 w15 w16se w16cid w16 w16cex w16sdtdh w16du">
   <w:docDefaults>
     <w:rPrDefault>
       <w:rPr>

</xml_diff>